<commit_message>
Adding Problem 1 subsection A
Defining the problem part 1 answer
</commit_message>
<xml_diff>
--- a/Day1/ProblemSolving/Ramirez_Yanely_ProblemSolving.docx
+++ b/Day1/ProblemSolving/Ramirez_Yanely_ProblemSolving.docx
@@ -3,12 +3,39 @@
 <w:document xmlns:wpc="http://schemas.microsoft.com/office/word/2010/wordprocessingCanvas" xmlns:mo="http://schemas.microsoft.com/office/mac/office/2008/main" xmlns:mc="http://schemas.openxmlformats.org/markup-compatibility/2006" xmlns:mv="urn:schemas-microsoft-com:mac:vml" xmlns:o="urn:schemas-microsoft-com:office:office" xmlns:r="http://schemas.openxmlformats.org/officeDocument/2006/relationships" xmlns:m="http://schemas.openxmlformats.org/officeDocument/2006/math" xmlns:v="urn:schemas-microsoft-com:vml" xmlns:wp14="http://schemas.microsoft.com/office/word/2010/wordprocessingDrawing" xmlns:wp="http://schemas.openxmlformats.org/drawingml/2006/wordprocessingDrawing" xmlns:w10="urn:schemas-microsoft-com:office:word" xmlns:w="http://schemas.openxmlformats.org/wordprocessingml/2006/main" xmlns:w14="http://schemas.microsoft.com/office/word/2010/wordml" xmlns:wpg="http://schemas.microsoft.com/office/word/2010/wordprocessingGroup" xmlns:wpi="http://schemas.microsoft.com/office/word/2010/wordprocessingInk" xmlns:wne="http://schemas.microsoft.com/office/word/2006/wordml" xmlns:wps="http://schemas.microsoft.com/office/word/2010/wordprocessingShape" mc:Ignorable="w14 wp14">
   <w:body>
     <w:p>
+      <w:r>
+        <w:t>A Cat, a Parrot, and a Bag of Seed:</w:t>
+      </w:r>
+    </w:p>
+    <w:p>
+      <w:pPr>
+        <w:pStyle w:val="ListParagraph"/>
+        <w:numPr>
+          <w:ilvl w:val="0"/>
+          <w:numId w:val="1"/>
+        </w:numPr>
+      </w:pPr>
+      <w:r>
+        <w:t>Define the problem:</w:t>
+      </w:r>
+    </w:p>
+    <w:p>
+      <w:pPr>
+        <w:pStyle w:val="ListParagraph"/>
+        <w:numPr>
+          <w:ilvl w:val="1"/>
+          <w:numId w:val="1"/>
+        </w:numPr>
+      </w:pPr>
+      <w:r>
+        <w:t>The problem is that you can’t leave two certain animals or objects together. Immediately looking at the problem I can see that the man is going to have to carry one of the animals or objects back to the main land area because two can’t be together. The overall goal is to have the Cat, the Parrot, and the Bag of Seed to other side of the river.</w:t>
+      </w:r>
       <w:bookmarkStart w:id="0" w:name="_GoBack"/>
       <w:bookmarkEnd w:id="0"/>
     </w:p>
     <w:sectPr>
-      <w:headerReference w:type="even" r:id="rId8"/>
-      <w:headerReference w:type="default" r:id="rId9"/>
+      <w:headerReference w:type="even" r:id="rId9"/>
+      <w:headerReference w:type="default" r:id="rId10"/>
       <w:pgSz w:w="12240" w:h="15840"/>
       <w:pgMar w:top="1440" w:right="1800" w:bottom="1440" w:left="1800" w:header="720" w:footer="720" w:gutter="0"/>
       <w:cols w:space="720"/>
@@ -150,6 +177,100 @@
     </w:pPr>
   </w:p>
 </w:hdr>
+</file>
+
+<file path=word/numbering.xml><?xml version="1.0" encoding="utf-8"?>
+<w:numbering xmlns:wpc="http://schemas.microsoft.com/office/word/2010/wordprocessingCanvas" xmlns:mo="http://schemas.microsoft.com/office/mac/office/2008/main" xmlns:mc="http://schemas.openxmlformats.org/markup-compatibility/2006" xmlns:mv="urn:schemas-microsoft-com:mac:vml" xmlns:o="urn:schemas-microsoft-com:office:office" xmlns:r="http://schemas.openxmlformats.org/officeDocument/2006/relationships" xmlns:m="http://schemas.openxmlformats.org/officeDocument/2006/math" xmlns:v="urn:schemas-microsoft-com:vml" xmlns:wp14="http://schemas.microsoft.com/office/word/2010/wordprocessingDrawing" xmlns:wp="http://schemas.openxmlformats.org/drawingml/2006/wordprocessingDrawing" xmlns:w10="urn:schemas-microsoft-com:office:word" xmlns:w="http://schemas.openxmlformats.org/wordprocessingml/2006/main" xmlns:w14="http://schemas.microsoft.com/office/word/2010/wordml" xmlns:wpg="http://schemas.microsoft.com/office/word/2010/wordprocessingGroup" xmlns:wpi="http://schemas.microsoft.com/office/word/2010/wordprocessingInk" xmlns:wne="http://schemas.microsoft.com/office/word/2006/wordml" xmlns:wps="http://schemas.microsoft.com/office/word/2010/wordprocessingShape" mc:Ignorable="w14 wp14">
+  <w:abstractNum w:abstractNumId="0">
+    <w:nsid w:val="50A102BC"/>
+    <w:multiLevelType w:val="hybridMultilevel"/>
+    <w:tmpl w:val="0BDEC3FA"/>
+    <w:lvl w:ilvl="0" w:tplc="0409000F">
+      <w:start w:val="1"/>
+      <w:numFmt w:val="decimal"/>
+      <w:lvlText w:val="%1."/>
+      <w:lvlJc w:val="left"/>
+      <w:pPr>
+        <w:ind w:left="720" w:hanging="360"/>
+      </w:pPr>
+    </w:lvl>
+    <w:lvl w:ilvl="1" w:tplc="04090019">
+      <w:start w:val="1"/>
+      <w:numFmt w:val="lowerLetter"/>
+      <w:lvlText w:val="%2."/>
+      <w:lvlJc w:val="left"/>
+      <w:pPr>
+        <w:ind w:left="1440" w:hanging="360"/>
+      </w:pPr>
+    </w:lvl>
+    <w:lvl w:ilvl="2" w:tplc="0409001B" w:tentative="1">
+      <w:start w:val="1"/>
+      <w:numFmt w:val="lowerRoman"/>
+      <w:lvlText w:val="%3."/>
+      <w:lvlJc w:val="right"/>
+      <w:pPr>
+        <w:ind w:left="2160" w:hanging="180"/>
+      </w:pPr>
+    </w:lvl>
+    <w:lvl w:ilvl="3" w:tplc="0409000F" w:tentative="1">
+      <w:start w:val="1"/>
+      <w:numFmt w:val="decimal"/>
+      <w:lvlText w:val="%4."/>
+      <w:lvlJc w:val="left"/>
+      <w:pPr>
+        <w:ind w:left="2880" w:hanging="360"/>
+      </w:pPr>
+    </w:lvl>
+    <w:lvl w:ilvl="4" w:tplc="04090019" w:tentative="1">
+      <w:start w:val="1"/>
+      <w:numFmt w:val="lowerLetter"/>
+      <w:lvlText w:val="%5."/>
+      <w:lvlJc w:val="left"/>
+      <w:pPr>
+        <w:ind w:left="3600" w:hanging="360"/>
+      </w:pPr>
+    </w:lvl>
+    <w:lvl w:ilvl="5" w:tplc="0409001B" w:tentative="1">
+      <w:start w:val="1"/>
+      <w:numFmt w:val="lowerRoman"/>
+      <w:lvlText w:val="%6."/>
+      <w:lvlJc w:val="right"/>
+      <w:pPr>
+        <w:ind w:left="4320" w:hanging="180"/>
+      </w:pPr>
+    </w:lvl>
+    <w:lvl w:ilvl="6" w:tplc="0409000F" w:tentative="1">
+      <w:start w:val="1"/>
+      <w:numFmt w:val="decimal"/>
+      <w:lvlText w:val="%7."/>
+      <w:lvlJc w:val="left"/>
+      <w:pPr>
+        <w:ind w:left="5040" w:hanging="360"/>
+      </w:pPr>
+    </w:lvl>
+    <w:lvl w:ilvl="7" w:tplc="04090019" w:tentative="1">
+      <w:start w:val="1"/>
+      <w:numFmt w:val="lowerLetter"/>
+      <w:lvlText w:val="%8."/>
+      <w:lvlJc w:val="left"/>
+      <w:pPr>
+        <w:ind w:left="5760" w:hanging="360"/>
+      </w:pPr>
+    </w:lvl>
+    <w:lvl w:ilvl="8" w:tplc="0409001B" w:tentative="1">
+      <w:start w:val="1"/>
+      <w:numFmt w:val="lowerRoman"/>
+      <w:lvlText w:val="%9."/>
+      <w:lvlJc w:val="right"/>
+      <w:pPr>
+        <w:ind w:left="6480" w:hanging="180"/>
+      </w:pPr>
+    </w:lvl>
+  </w:abstractNum>
+  <w:num w:numId="1">
+    <w:abstractNumId w:val="0"/>
+  </w:num>
+</w:numbering>
 </file>
 
 <file path=word/styles.xml><?xml version="1.0" encoding="utf-8"?>
@@ -376,6 +497,17 @@
     <w:link w:val="Footer"/>
     <w:uiPriority w:val="99"/>
     <w:rsid w:val="00F27D74"/>
+  </w:style>
+  <w:style w:type="paragraph" w:styleId="ListParagraph">
+    <w:name w:val="List Paragraph"/>
+    <w:basedOn w:val="Normal"/>
+    <w:uiPriority w:val="34"/>
+    <w:qFormat/>
+    <w:rsid w:val="000E7F1D"/>
+    <w:pPr>
+      <w:ind w:left="720"/>
+      <w:contextualSpacing/>
+    </w:pPr>
   </w:style>
 </w:styles>
 </file>
@@ -605,6 +737,17 @@
     <w:uiPriority w:val="99"/>
     <w:rsid w:val="00F27D74"/>
   </w:style>
+  <w:style w:type="paragraph" w:styleId="ListParagraph">
+    <w:name w:val="List Paragraph"/>
+    <w:basedOn w:val="Normal"/>
+    <w:uiPriority w:val="34"/>
+    <w:qFormat/>
+    <w:rsid w:val="000E7F1D"/>
+    <w:pPr>
+      <w:ind w:left="720"/>
+      <w:contextualSpacing/>
+    </w:pPr>
+  </w:style>
 </w:styles>
 </file>
 
@@ -695,6 +838,13 @@
 
 <file path=word/glossary/fontTable.xml><?xml version="1.0" encoding="utf-8"?>
 <w:fonts xmlns:mc="http://schemas.openxmlformats.org/markup-compatibility/2006" xmlns:r="http://schemas.openxmlformats.org/officeDocument/2006/relationships" xmlns:w="http://schemas.openxmlformats.org/wordprocessingml/2006/main" xmlns:w14="http://schemas.microsoft.com/office/word/2010/wordml" mc:Ignorable="w14">
+  <w:font w:name="Times New Roman">
+    <w:panose1 w:val="02020603050405020304"/>
+    <w:charset w:val="00"/>
+    <w:family w:val="auto"/>
+    <w:pitch w:val="variable"/>
+    <w:sig w:usb0="E0002AFF" w:usb1="C0007841" w:usb2="00000009" w:usb3="00000000" w:csb0="000001FF" w:csb1="00000000"/>
+  </w:font>
   <w:font w:name="Cambria">
     <w:panose1 w:val="02040503050406030204"/>
     <w:charset w:val="00"/>
@@ -710,19 +860,12 @@
     <w:pitch w:val="fixed"/>
     <w:sig w:usb0="00000001" w:usb1="08070000" w:usb2="00000010" w:usb3="00000000" w:csb0="00020000" w:csb1="00000000"/>
   </w:font>
-  <w:font w:name="Times New Roman">
-    <w:panose1 w:val="02020603050405020304"/>
-    <w:charset w:val="00"/>
-    <w:family w:val="auto"/>
-    <w:pitch w:val="variable"/>
-    <w:sig w:usb0="00000003" w:usb1="00000000" w:usb2="00000000" w:usb3="00000000" w:csb0="00000001" w:csb1="00000000"/>
-  </w:font>
   <w:font w:name="Arial">
     <w:panose1 w:val="020B0604020202020204"/>
     <w:charset w:val="00"/>
     <w:family w:val="auto"/>
     <w:pitch w:val="variable"/>
-    <w:sig w:usb0="00000003" w:usb1="00000000" w:usb2="00000000" w:usb3="00000000" w:csb0="00000001" w:csb1="00000000"/>
+    <w:sig w:usb0="E0002AFF" w:usb1="C0007843" w:usb2="00000009" w:usb3="00000000" w:csb0="000001FF" w:csb1="00000000"/>
   </w:font>
   <w:font w:name="ＭＳ ゴシック">
     <w:panose1 w:val="00000000000000000000"/>
@@ -737,7 +880,7 @@
     <w:charset w:val="00"/>
     <w:family w:val="auto"/>
     <w:pitch w:val="variable"/>
-    <w:sig w:usb0="00000003" w:usb1="00000000" w:usb2="00000000" w:usb3="00000000" w:csb0="00000001" w:csb1="00000000"/>
+    <w:sig w:usb0="E10002FF" w:usb1="4000ACFF" w:usb2="00000009" w:usb3="00000000" w:csb0="0000019F" w:csb1="00000000"/>
   </w:font>
 </w:fonts>
 </file>
@@ -756,6 +899,7 @@
   </w:compat>
   <w:rsids>
     <w:rsidRoot w:val="005F0980"/>
+    <w:rsid w:val="004133AF"/>
     <w:rsid w:val="005F0980"/>
   </w:rsids>
   <m:mathPr>
@@ -1532,7 +1676,7 @@
 </file>
 
 <file path=customXml/itemProps1.xml><?xml version="1.0" encoding="utf-8"?>
-<ds:datastoreItem xmlns:ds="http://schemas.openxmlformats.org/officeDocument/2006/customXml" ds:itemID="{450C440E-4545-5641-B2A4-EAFAF95D4E1B}">
+<ds:datastoreItem xmlns:ds="http://schemas.openxmlformats.org/officeDocument/2006/customXml" ds:itemID="{1F7D57A4-3443-8744-A444-133C9CF0432C}">
   <ds:schemaRefs>
     <ds:schemaRef ds:uri="http://schemas.openxmlformats.org/officeDocument/2006/bibliography"/>
   </ds:schemaRefs>

</xml_diff>

<commit_message>
Adding Problem 1 subsection B
Adding how to break the problem apart
</commit_message>
<xml_diff>
--- a/Day1/ProblemSolving/Ramirez_Yanely_ProblemSolving.docx
+++ b/Day1/ProblemSolving/Ramirez_Yanely_ProblemSolving.docx
@@ -28,7 +28,79 @@
         </w:numPr>
       </w:pPr>
       <w:r>
-        <w:t>The problem is that you can’t leave two certain animals or objects together. Immediately looking at the problem I can see that the man is going to have to carry one of the animals or objects back to the main land area because two can’t be together. The overall goal is to have the Cat, the Parrot, and the Bag of Seed to other side of the river.</w:t>
+        <w:t xml:space="preserve">The problem is that you can’t leave two certain animals or objects together. </w:t>
+      </w:r>
+    </w:p>
+    <w:p>
+      <w:pPr>
+        <w:pStyle w:val="ListParagraph"/>
+        <w:numPr>
+          <w:ilvl w:val="1"/>
+          <w:numId w:val="1"/>
+        </w:numPr>
+      </w:pPr>
+      <w:r>
+        <w:t xml:space="preserve">Immediately looking at the problem I can see that the man is going to have to carry one of the animals or objects back to the main land area because two can’t be together. </w:t>
+      </w:r>
+    </w:p>
+    <w:p>
+      <w:pPr>
+        <w:pStyle w:val="ListParagraph"/>
+        <w:numPr>
+          <w:ilvl w:val="1"/>
+          <w:numId w:val="1"/>
+        </w:numPr>
+      </w:pPr>
+      <w:r>
+        <w:t>The overall goal is to have the Cat, the Parrot, and the Bag of Seed to other side of the river.</w:t>
+      </w:r>
+    </w:p>
+    <w:p>
+      <w:pPr>
+        <w:pStyle w:val="ListParagraph"/>
+        <w:numPr>
+          <w:ilvl w:val="0"/>
+          <w:numId w:val="1"/>
+        </w:numPr>
+      </w:pPr>
+      <w:r>
+        <w:t>Break the problem apart:</w:t>
+      </w:r>
+    </w:p>
+    <w:p>
+      <w:pPr>
+        <w:pStyle w:val="ListParagraph"/>
+        <w:numPr>
+          <w:ilvl w:val="1"/>
+          <w:numId w:val="1"/>
+        </w:numPr>
+      </w:pPr>
+      <w:r>
+        <w:t>The constraints are that you can only carry one animal over at a time and that specific animals can’t be together or left with the bag of seed.</w:t>
+      </w:r>
+    </w:p>
+    <w:p>
+      <w:pPr>
+        <w:pStyle w:val="ListParagraph"/>
+        <w:numPr>
+          <w:ilvl w:val="1"/>
+          <w:numId w:val="1"/>
+        </w:numPr>
+      </w:pPr>
+      <w:r>
+        <w:t>The sub-goals are to get them over one at a time without problems.</w:t>
+      </w:r>
+    </w:p>
+    <w:p>
+      <w:pPr>
+        <w:pStyle w:val="ListParagraph"/>
+        <w:numPr>
+          <w:ilvl w:val="0"/>
+          <w:numId w:val="1"/>
+        </w:numPr>
+      </w:pPr>
+      <w:r>
+        <w:t>Identify potential solutions:</w:t>
       </w:r>
       <w:bookmarkStart w:id="0" w:name="_GoBack"/>
       <w:bookmarkEnd w:id="0"/>
@@ -98,6 +170,7 @@
         <w:temporary/>
         <w:showingPlcHdr/>
       </w:sdtPr>
+      <w:sdtEndPr/>
       <w:sdtContent>
         <w:r>
           <w:t>[Type text]</w:t>
@@ -116,6 +189,7 @@
         <w:temporary/>
         <w:showingPlcHdr/>
       </w:sdtPr>
+      <w:sdtEndPr/>
       <w:sdtContent>
         <w:r>
           <w:t>[Type text]</w:t>
@@ -134,6 +208,7 @@
         <w:temporary/>
         <w:showingPlcHdr/>
       </w:sdtPr>
+      <w:sdtEndPr/>
       <w:sdtContent>
         <w:r>
           <w:t>[Type text]</w:t>
@@ -182,25 +257,25 @@
 <file path=word/numbering.xml><?xml version="1.0" encoding="utf-8"?>
 <w:numbering xmlns:wpc="http://schemas.microsoft.com/office/word/2010/wordprocessingCanvas" xmlns:mo="http://schemas.microsoft.com/office/mac/office/2008/main" xmlns:mc="http://schemas.openxmlformats.org/markup-compatibility/2006" xmlns:mv="urn:schemas-microsoft-com:mac:vml" xmlns:o="urn:schemas-microsoft-com:office:office" xmlns:r="http://schemas.openxmlformats.org/officeDocument/2006/relationships" xmlns:m="http://schemas.openxmlformats.org/officeDocument/2006/math" xmlns:v="urn:schemas-microsoft-com:vml" xmlns:wp14="http://schemas.microsoft.com/office/word/2010/wordprocessingDrawing" xmlns:wp="http://schemas.openxmlformats.org/drawingml/2006/wordprocessingDrawing" xmlns:w10="urn:schemas-microsoft-com:office:word" xmlns:w="http://schemas.openxmlformats.org/wordprocessingml/2006/main" xmlns:w14="http://schemas.microsoft.com/office/word/2010/wordml" xmlns:wpg="http://schemas.microsoft.com/office/word/2010/wordprocessingGroup" xmlns:wpi="http://schemas.microsoft.com/office/word/2010/wordprocessingInk" xmlns:wne="http://schemas.microsoft.com/office/word/2006/wordml" xmlns:wps="http://schemas.microsoft.com/office/word/2010/wordprocessingShape" mc:Ignorable="w14 wp14">
   <w:abstractNum w:abstractNumId="0">
-    <w:nsid w:val="50A102BC"/>
+    <w:nsid w:val="18F362D7"/>
     <w:multiLevelType w:val="hybridMultilevel"/>
-    <w:tmpl w:val="0BDEC3FA"/>
+    <w:tmpl w:val="249CC45A"/>
     <w:lvl w:ilvl="0" w:tplc="0409000F">
       <w:start w:val="1"/>
       <w:numFmt w:val="decimal"/>
       <w:lvlText w:val="%1."/>
       <w:lvlJc w:val="left"/>
       <w:pPr>
-        <w:ind w:left="720" w:hanging="360"/>
-      </w:pPr>
-    </w:lvl>
-    <w:lvl w:ilvl="1" w:tplc="04090019">
+        <w:ind w:left="1440" w:hanging="360"/>
+      </w:pPr>
+    </w:lvl>
+    <w:lvl w:ilvl="1" w:tplc="04090019" w:tentative="1">
       <w:start w:val="1"/>
       <w:numFmt w:val="lowerLetter"/>
       <w:lvlText w:val="%2."/>
       <w:lvlJc w:val="left"/>
       <w:pPr>
-        <w:ind w:left="1440" w:hanging="360"/>
+        <w:ind w:left="2160" w:hanging="360"/>
       </w:pPr>
     </w:lvl>
     <w:lvl w:ilvl="2" w:tplc="0409001B" w:tentative="1">
@@ -209,7 +284,7 @@
       <w:lvlText w:val="%3."/>
       <w:lvlJc w:val="right"/>
       <w:pPr>
-        <w:ind w:left="2160" w:hanging="180"/>
+        <w:ind w:left="2880" w:hanging="180"/>
       </w:pPr>
     </w:lvl>
     <w:lvl w:ilvl="3" w:tplc="0409000F" w:tentative="1">
@@ -218,7 +293,7 @@
       <w:lvlText w:val="%4."/>
       <w:lvlJc w:val="left"/>
       <w:pPr>
-        <w:ind w:left="2880" w:hanging="360"/>
+        <w:ind w:left="3600" w:hanging="360"/>
       </w:pPr>
     </w:lvl>
     <w:lvl w:ilvl="4" w:tplc="04090019" w:tentative="1">
@@ -227,7 +302,7 @@
       <w:lvlText w:val="%5."/>
       <w:lvlJc w:val="left"/>
       <w:pPr>
-        <w:ind w:left="3600" w:hanging="360"/>
+        <w:ind w:left="4320" w:hanging="360"/>
       </w:pPr>
     </w:lvl>
     <w:lvl w:ilvl="5" w:tplc="0409001B" w:tentative="1">
@@ -236,7 +311,7 @@
       <w:lvlText w:val="%6."/>
       <w:lvlJc w:val="right"/>
       <w:pPr>
-        <w:ind w:left="4320" w:hanging="180"/>
+        <w:ind w:left="5040" w:hanging="180"/>
       </w:pPr>
     </w:lvl>
     <w:lvl w:ilvl="6" w:tplc="0409000F" w:tentative="1">
@@ -245,7 +320,7 @@
       <w:lvlText w:val="%7."/>
       <w:lvlJc w:val="left"/>
       <w:pPr>
-        <w:ind w:left="5040" w:hanging="360"/>
+        <w:ind w:left="5760" w:hanging="360"/>
       </w:pPr>
     </w:lvl>
     <w:lvl w:ilvl="7" w:tplc="04090019" w:tentative="1">
@@ -254,7 +329,7 @@
       <w:lvlText w:val="%8."/>
       <w:lvlJc w:val="left"/>
       <w:pPr>
-        <w:ind w:left="5760" w:hanging="360"/>
+        <w:ind w:left="6480" w:hanging="360"/>
       </w:pPr>
     </w:lvl>
     <w:lvl w:ilvl="8" w:tplc="0409001B" w:tentative="1">
@@ -263,11 +338,278 @@
       <w:lvlText w:val="%9."/>
       <w:lvlJc w:val="right"/>
       <w:pPr>
+        <w:ind w:left="7200" w:hanging="180"/>
+      </w:pPr>
+    </w:lvl>
+  </w:abstractNum>
+  <w:abstractNum w:abstractNumId="1">
+    <w:nsid w:val="348E7225"/>
+    <w:multiLevelType w:val="hybridMultilevel"/>
+    <w:tmpl w:val="9194461E"/>
+    <w:lvl w:ilvl="0" w:tplc="0409000F">
+      <w:start w:val="1"/>
+      <w:numFmt w:val="decimal"/>
+      <w:lvlText w:val="%1."/>
+      <w:lvlJc w:val="left"/>
+      <w:pPr>
+        <w:ind w:left="720" w:hanging="360"/>
+      </w:pPr>
+    </w:lvl>
+    <w:lvl w:ilvl="1" w:tplc="04090019" w:tentative="1">
+      <w:start w:val="1"/>
+      <w:numFmt w:val="lowerLetter"/>
+      <w:lvlText w:val="%2."/>
+      <w:lvlJc w:val="left"/>
+      <w:pPr>
+        <w:ind w:left="1440" w:hanging="360"/>
+      </w:pPr>
+    </w:lvl>
+    <w:lvl w:ilvl="2" w:tplc="0409001B" w:tentative="1">
+      <w:start w:val="1"/>
+      <w:numFmt w:val="lowerRoman"/>
+      <w:lvlText w:val="%3."/>
+      <w:lvlJc w:val="right"/>
+      <w:pPr>
+        <w:ind w:left="2160" w:hanging="180"/>
+      </w:pPr>
+    </w:lvl>
+    <w:lvl w:ilvl="3" w:tplc="0409000F" w:tentative="1">
+      <w:start w:val="1"/>
+      <w:numFmt w:val="decimal"/>
+      <w:lvlText w:val="%4."/>
+      <w:lvlJc w:val="left"/>
+      <w:pPr>
+        <w:ind w:left="2880" w:hanging="360"/>
+      </w:pPr>
+    </w:lvl>
+    <w:lvl w:ilvl="4" w:tplc="04090019" w:tentative="1">
+      <w:start w:val="1"/>
+      <w:numFmt w:val="lowerLetter"/>
+      <w:lvlText w:val="%5."/>
+      <w:lvlJc w:val="left"/>
+      <w:pPr>
+        <w:ind w:left="3600" w:hanging="360"/>
+      </w:pPr>
+    </w:lvl>
+    <w:lvl w:ilvl="5" w:tplc="0409001B" w:tentative="1">
+      <w:start w:val="1"/>
+      <w:numFmt w:val="lowerRoman"/>
+      <w:lvlText w:val="%6."/>
+      <w:lvlJc w:val="right"/>
+      <w:pPr>
+        <w:ind w:left="4320" w:hanging="180"/>
+      </w:pPr>
+    </w:lvl>
+    <w:lvl w:ilvl="6" w:tplc="0409000F" w:tentative="1">
+      <w:start w:val="1"/>
+      <w:numFmt w:val="decimal"/>
+      <w:lvlText w:val="%7."/>
+      <w:lvlJc w:val="left"/>
+      <w:pPr>
+        <w:ind w:left="5040" w:hanging="360"/>
+      </w:pPr>
+    </w:lvl>
+    <w:lvl w:ilvl="7" w:tplc="04090019" w:tentative="1">
+      <w:start w:val="1"/>
+      <w:numFmt w:val="lowerLetter"/>
+      <w:lvlText w:val="%8."/>
+      <w:lvlJc w:val="left"/>
+      <w:pPr>
+        <w:ind w:left="5760" w:hanging="360"/>
+      </w:pPr>
+    </w:lvl>
+    <w:lvl w:ilvl="8" w:tplc="0409001B" w:tentative="1">
+      <w:start w:val="1"/>
+      <w:numFmt w:val="lowerRoman"/>
+      <w:lvlText w:val="%9."/>
+      <w:lvlJc w:val="right"/>
+      <w:pPr>
+        <w:ind w:left="6480" w:hanging="180"/>
+      </w:pPr>
+    </w:lvl>
+  </w:abstractNum>
+  <w:abstractNum w:abstractNumId="2">
+    <w:nsid w:val="4B8910AA"/>
+    <w:multiLevelType w:val="hybridMultilevel"/>
+    <w:tmpl w:val="E49CB716"/>
+    <w:lvl w:ilvl="0" w:tplc="0409000F">
+      <w:start w:val="1"/>
+      <w:numFmt w:val="decimal"/>
+      <w:lvlText w:val="%1."/>
+      <w:lvlJc w:val="left"/>
+      <w:pPr>
+        <w:ind w:left="720" w:hanging="360"/>
+      </w:pPr>
+    </w:lvl>
+    <w:lvl w:ilvl="1" w:tplc="04090019" w:tentative="1">
+      <w:start w:val="1"/>
+      <w:numFmt w:val="lowerLetter"/>
+      <w:lvlText w:val="%2."/>
+      <w:lvlJc w:val="left"/>
+      <w:pPr>
+        <w:ind w:left="1440" w:hanging="360"/>
+      </w:pPr>
+    </w:lvl>
+    <w:lvl w:ilvl="2" w:tplc="0409001B" w:tentative="1">
+      <w:start w:val="1"/>
+      <w:numFmt w:val="lowerRoman"/>
+      <w:lvlText w:val="%3."/>
+      <w:lvlJc w:val="right"/>
+      <w:pPr>
+        <w:ind w:left="2160" w:hanging="180"/>
+      </w:pPr>
+    </w:lvl>
+    <w:lvl w:ilvl="3" w:tplc="0409000F" w:tentative="1">
+      <w:start w:val="1"/>
+      <w:numFmt w:val="decimal"/>
+      <w:lvlText w:val="%4."/>
+      <w:lvlJc w:val="left"/>
+      <w:pPr>
+        <w:ind w:left="2880" w:hanging="360"/>
+      </w:pPr>
+    </w:lvl>
+    <w:lvl w:ilvl="4" w:tplc="04090019" w:tentative="1">
+      <w:start w:val="1"/>
+      <w:numFmt w:val="lowerLetter"/>
+      <w:lvlText w:val="%5."/>
+      <w:lvlJc w:val="left"/>
+      <w:pPr>
+        <w:ind w:left="3600" w:hanging="360"/>
+      </w:pPr>
+    </w:lvl>
+    <w:lvl w:ilvl="5" w:tplc="0409001B" w:tentative="1">
+      <w:start w:val="1"/>
+      <w:numFmt w:val="lowerRoman"/>
+      <w:lvlText w:val="%6."/>
+      <w:lvlJc w:val="right"/>
+      <w:pPr>
+        <w:ind w:left="4320" w:hanging="180"/>
+      </w:pPr>
+    </w:lvl>
+    <w:lvl w:ilvl="6" w:tplc="0409000F" w:tentative="1">
+      <w:start w:val="1"/>
+      <w:numFmt w:val="decimal"/>
+      <w:lvlText w:val="%7."/>
+      <w:lvlJc w:val="left"/>
+      <w:pPr>
+        <w:ind w:left="5040" w:hanging="360"/>
+      </w:pPr>
+    </w:lvl>
+    <w:lvl w:ilvl="7" w:tplc="04090019" w:tentative="1">
+      <w:start w:val="1"/>
+      <w:numFmt w:val="lowerLetter"/>
+      <w:lvlText w:val="%8."/>
+      <w:lvlJc w:val="left"/>
+      <w:pPr>
+        <w:ind w:left="5760" w:hanging="360"/>
+      </w:pPr>
+    </w:lvl>
+    <w:lvl w:ilvl="8" w:tplc="0409001B" w:tentative="1">
+      <w:start w:val="1"/>
+      <w:numFmt w:val="lowerRoman"/>
+      <w:lvlText w:val="%9."/>
+      <w:lvlJc w:val="right"/>
+      <w:pPr>
+        <w:ind w:left="6480" w:hanging="180"/>
+      </w:pPr>
+    </w:lvl>
+  </w:abstractNum>
+  <w:abstractNum w:abstractNumId="3">
+    <w:nsid w:val="50A102BC"/>
+    <w:multiLevelType w:val="hybridMultilevel"/>
+    <w:tmpl w:val="D6B8F074"/>
+    <w:lvl w:ilvl="0" w:tplc="0409000F">
+      <w:start w:val="1"/>
+      <w:numFmt w:val="decimal"/>
+      <w:lvlText w:val="%1."/>
+      <w:lvlJc w:val="left"/>
+      <w:pPr>
+        <w:ind w:left="720" w:hanging="360"/>
+      </w:pPr>
+    </w:lvl>
+    <w:lvl w:ilvl="1" w:tplc="04090019">
+      <w:start w:val="1"/>
+      <w:numFmt w:val="lowerLetter"/>
+      <w:lvlText w:val="%2."/>
+      <w:lvlJc w:val="left"/>
+      <w:pPr>
+        <w:ind w:left="1440" w:hanging="360"/>
+      </w:pPr>
+    </w:lvl>
+    <w:lvl w:ilvl="2" w:tplc="0409001B" w:tentative="1">
+      <w:start w:val="1"/>
+      <w:numFmt w:val="lowerRoman"/>
+      <w:lvlText w:val="%3."/>
+      <w:lvlJc w:val="right"/>
+      <w:pPr>
+        <w:ind w:left="2160" w:hanging="180"/>
+      </w:pPr>
+    </w:lvl>
+    <w:lvl w:ilvl="3" w:tplc="0409000F" w:tentative="1">
+      <w:start w:val="1"/>
+      <w:numFmt w:val="decimal"/>
+      <w:lvlText w:val="%4."/>
+      <w:lvlJc w:val="left"/>
+      <w:pPr>
+        <w:ind w:left="2880" w:hanging="360"/>
+      </w:pPr>
+    </w:lvl>
+    <w:lvl w:ilvl="4" w:tplc="04090019" w:tentative="1">
+      <w:start w:val="1"/>
+      <w:numFmt w:val="lowerLetter"/>
+      <w:lvlText w:val="%5."/>
+      <w:lvlJc w:val="left"/>
+      <w:pPr>
+        <w:ind w:left="3600" w:hanging="360"/>
+      </w:pPr>
+    </w:lvl>
+    <w:lvl w:ilvl="5" w:tplc="0409001B" w:tentative="1">
+      <w:start w:val="1"/>
+      <w:numFmt w:val="lowerRoman"/>
+      <w:lvlText w:val="%6."/>
+      <w:lvlJc w:val="right"/>
+      <w:pPr>
+        <w:ind w:left="4320" w:hanging="180"/>
+      </w:pPr>
+    </w:lvl>
+    <w:lvl w:ilvl="6" w:tplc="0409000F" w:tentative="1">
+      <w:start w:val="1"/>
+      <w:numFmt w:val="decimal"/>
+      <w:lvlText w:val="%7."/>
+      <w:lvlJc w:val="left"/>
+      <w:pPr>
+        <w:ind w:left="5040" w:hanging="360"/>
+      </w:pPr>
+    </w:lvl>
+    <w:lvl w:ilvl="7" w:tplc="04090019" w:tentative="1">
+      <w:start w:val="1"/>
+      <w:numFmt w:val="lowerLetter"/>
+      <w:lvlText w:val="%8."/>
+      <w:lvlJc w:val="left"/>
+      <w:pPr>
+        <w:ind w:left="5760" w:hanging="360"/>
+      </w:pPr>
+    </w:lvl>
+    <w:lvl w:ilvl="8" w:tplc="0409001B" w:tentative="1">
+      <w:start w:val="1"/>
+      <w:numFmt w:val="lowerRoman"/>
+      <w:lvlText w:val="%9."/>
+      <w:lvlJc w:val="right"/>
+      <w:pPr>
         <w:ind w:left="6480" w:hanging="180"/>
       </w:pPr>
     </w:lvl>
   </w:abstractNum>
   <w:num w:numId="1">
+    <w:abstractNumId w:val="3"/>
+  </w:num>
+  <w:num w:numId="2">
+    <w:abstractNumId w:val="2"/>
+  </w:num>
+  <w:num w:numId="3">
+    <w:abstractNumId w:val="1"/>
+  </w:num>
+  <w:num w:numId="4">
     <w:abstractNumId w:val="0"/>
   </w:num>
 </w:numbering>
@@ -1676,7 +2018,7 @@
 </file>
 
 <file path=customXml/itemProps1.xml><?xml version="1.0" encoding="utf-8"?>
-<ds:datastoreItem xmlns:ds="http://schemas.openxmlformats.org/officeDocument/2006/customXml" ds:itemID="{1F7D57A4-3443-8744-A444-133C9CF0432C}">
+<ds:datastoreItem xmlns:ds="http://schemas.openxmlformats.org/officeDocument/2006/customXml" ds:itemID="{CAE57FF8-12B3-AD45-BA8E-CA5855451F4D}">
   <ds:schemaRefs>
     <ds:schemaRef ds:uri="http://schemas.openxmlformats.org/officeDocument/2006/bibliography"/>
   </ds:schemaRefs>

</xml_diff>

<commit_message>
Problem 1 subsection 4
Evaluating the potential solution to bringing all the items across the
river.
</commit_message>
<xml_diff>
--- a/Day1/ProblemSolving/Ramirez_Yanely_ProblemSolving.docx
+++ b/Day1/ProblemSolving/Ramirez_Yanely_ProblemSolving.docx
@@ -101,6 +101,66 @@
       </w:pPr>
       <w:r>
         <w:t>Identify potential solutions:</w:t>
+      </w:r>
+    </w:p>
+    <w:p>
+      <w:pPr>
+        <w:pStyle w:val="ListParagraph"/>
+        <w:numPr>
+          <w:ilvl w:val="1"/>
+          <w:numId w:val="1"/>
+        </w:numPr>
+      </w:pPr>
+      <w:r>
+        <w:t>A possible solution is to carry something back so that no two bad things are put together.</w:t>
+      </w:r>
+    </w:p>
+    <w:p>
+      <w:pPr>
+        <w:pStyle w:val="ListParagraph"/>
+        <w:numPr>
+          <w:ilvl w:val="0"/>
+          <w:numId w:val="1"/>
+        </w:numPr>
+      </w:pPr>
+      <w:r>
+        <w:t>Evaluate each potential solution:</w:t>
+      </w:r>
+    </w:p>
+    <w:p>
+      <w:pPr>
+        <w:pStyle w:val="ListParagraph"/>
+        <w:numPr>
+          <w:ilvl w:val="1"/>
+          <w:numId w:val="1"/>
+        </w:numPr>
+      </w:pPr>
+      <w:r>
+        <w:t>Yes, the solution presented meets the goals because all of the items will go across the river with none of them getting harmed.</w:t>
+      </w:r>
+    </w:p>
+    <w:p>
+      <w:pPr>
+        <w:pStyle w:val="ListParagraph"/>
+        <w:numPr>
+          <w:ilvl w:val="1"/>
+          <w:numId w:val="1"/>
+        </w:numPr>
+      </w:pPr>
+      <w:r>
+        <w:t>Yes, the solution will work for all cases (with variation).</w:t>
+      </w:r>
+    </w:p>
+    <w:p>
+      <w:pPr>
+        <w:pStyle w:val="ListParagraph"/>
+        <w:numPr>
+          <w:ilvl w:val="0"/>
+          <w:numId w:val="1"/>
+        </w:numPr>
+      </w:pPr>
+      <w:r>
+        <w:t>Choose a solution and develop a plan to implement it:</w:t>
       </w:r>
       <w:bookmarkStart w:id="0" w:name="_GoBack"/>
       <w:bookmarkEnd w:id="0"/>
@@ -343,6 +403,92 @@
     </w:lvl>
   </w:abstractNum>
   <w:abstractNum w:abstractNumId="1">
+    <w:nsid w:val="26276304"/>
+    <w:multiLevelType w:val="hybridMultilevel"/>
+    <w:tmpl w:val="B0A8B5AE"/>
+    <w:lvl w:ilvl="0" w:tplc="0409000F">
+      <w:start w:val="1"/>
+      <w:numFmt w:val="decimal"/>
+      <w:lvlText w:val="%1."/>
+      <w:lvlJc w:val="left"/>
+      <w:pPr>
+        <w:ind w:left="720" w:hanging="360"/>
+      </w:pPr>
+    </w:lvl>
+    <w:lvl w:ilvl="1" w:tplc="04090019" w:tentative="1">
+      <w:start w:val="1"/>
+      <w:numFmt w:val="lowerLetter"/>
+      <w:lvlText w:val="%2."/>
+      <w:lvlJc w:val="left"/>
+      <w:pPr>
+        <w:ind w:left="1440" w:hanging="360"/>
+      </w:pPr>
+    </w:lvl>
+    <w:lvl w:ilvl="2" w:tplc="0409001B" w:tentative="1">
+      <w:start w:val="1"/>
+      <w:numFmt w:val="lowerRoman"/>
+      <w:lvlText w:val="%3."/>
+      <w:lvlJc w:val="right"/>
+      <w:pPr>
+        <w:ind w:left="2160" w:hanging="180"/>
+      </w:pPr>
+    </w:lvl>
+    <w:lvl w:ilvl="3" w:tplc="0409000F" w:tentative="1">
+      <w:start w:val="1"/>
+      <w:numFmt w:val="decimal"/>
+      <w:lvlText w:val="%4."/>
+      <w:lvlJc w:val="left"/>
+      <w:pPr>
+        <w:ind w:left="2880" w:hanging="360"/>
+      </w:pPr>
+    </w:lvl>
+    <w:lvl w:ilvl="4" w:tplc="04090019" w:tentative="1">
+      <w:start w:val="1"/>
+      <w:numFmt w:val="lowerLetter"/>
+      <w:lvlText w:val="%5."/>
+      <w:lvlJc w:val="left"/>
+      <w:pPr>
+        <w:ind w:left="3600" w:hanging="360"/>
+      </w:pPr>
+    </w:lvl>
+    <w:lvl w:ilvl="5" w:tplc="0409001B" w:tentative="1">
+      <w:start w:val="1"/>
+      <w:numFmt w:val="lowerRoman"/>
+      <w:lvlText w:val="%6."/>
+      <w:lvlJc w:val="right"/>
+      <w:pPr>
+        <w:ind w:left="4320" w:hanging="180"/>
+      </w:pPr>
+    </w:lvl>
+    <w:lvl w:ilvl="6" w:tplc="0409000F" w:tentative="1">
+      <w:start w:val="1"/>
+      <w:numFmt w:val="decimal"/>
+      <w:lvlText w:val="%7."/>
+      <w:lvlJc w:val="left"/>
+      <w:pPr>
+        <w:ind w:left="5040" w:hanging="360"/>
+      </w:pPr>
+    </w:lvl>
+    <w:lvl w:ilvl="7" w:tplc="04090019" w:tentative="1">
+      <w:start w:val="1"/>
+      <w:numFmt w:val="lowerLetter"/>
+      <w:lvlText w:val="%8."/>
+      <w:lvlJc w:val="left"/>
+      <w:pPr>
+        <w:ind w:left="5760" w:hanging="360"/>
+      </w:pPr>
+    </w:lvl>
+    <w:lvl w:ilvl="8" w:tplc="0409001B" w:tentative="1">
+      <w:start w:val="1"/>
+      <w:numFmt w:val="lowerRoman"/>
+      <w:lvlText w:val="%9."/>
+      <w:lvlJc w:val="right"/>
+      <w:pPr>
+        <w:ind w:left="6480" w:hanging="180"/>
+      </w:pPr>
+    </w:lvl>
+  </w:abstractNum>
+  <w:abstractNum w:abstractNumId="2">
     <w:nsid w:val="348E7225"/>
     <w:multiLevelType w:val="hybridMultilevel"/>
     <w:tmpl w:val="9194461E"/>
@@ -428,7 +574,7 @@
       </w:pPr>
     </w:lvl>
   </w:abstractNum>
-  <w:abstractNum w:abstractNumId="2">
+  <w:abstractNum w:abstractNumId="3">
     <w:nsid w:val="4B8910AA"/>
     <w:multiLevelType w:val="hybridMultilevel"/>
     <w:tmpl w:val="E49CB716"/>
@@ -514,7 +660,7 @@
       </w:pPr>
     </w:lvl>
   </w:abstractNum>
-  <w:abstractNum w:abstractNumId="3">
+  <w:abstractNum w:abstractNumId="4">
     <w:nsid w:val="50A102BC"/>
     <w:multiLevelType w:val="hybridMultilevel"/>
     <w:tmpl w:val="D6B8F074"/>
@@ -601,16 +747,19 @@
     </w:lvl>
   </w:abstractNum>
   <w:num w:numId="1">
+    <w:abstractNumId w:val="4"/>
+  </w:num>
+  <w:num w:numId="2">
     <w:abstractNumId w:val="3"/>
   </w:num>
-  <w:num w:numId="2">
+  <w:num w:numId="3">
     <w:abstractNumId w:val="2"/>
-  </w:num>
-  <w:num w:numId="3">
-    <w:abstractNumId w:val="1"/>
   </w:num>
   <w:num w:numId="4">
     <w:abstractNumId w:val="0"/>
+  </w:num>
+  <w:num w:numId="5">
+    <w:abstractNumId w:val="1"/>
   </w:num>
 </w:numbering>
 </file>
@@ -2018,7 +2167,7 @@
 </file>
 
 <file path=customXml/itemProps1.xml><?xml version="1.0" encoding="utf-8"?>
-<ds:datastoreItem xmlns:ds="http://schemas.openxmlformats.org/officeDocument/2006/customXml" ds:itemID="{CAE57FF8-12B3-AD45-BA8E-CA5855451F4D}">
+<ds:datastoreItem xmlns:ds="http://schemas.openxmlformats.org/officeDocument/2006/customXml" ds:itemID="{C9768B14-7266-5746-BD85-DE3440FE2A7B}">
   <ds:schemaRefs>
     <ds:schemaRef ds:uri="http://schemas.openxmlformats.org/officeDocument/2006/bibliography"/>
   </ds:schemaRefs>

</xml_diff>

<commit_message>
Problem 1 subsection 5
Choosing a solution and running with it!
</commit_message>
<xml_diff>
--- a/Day1/ProblemSolving/Ramirez_Yanely_ProblemSolving.docx
+++ b/Day1/ProblemSolving/Ramirez_Yanely_ProblemSolving.docx
@@ -162,6 +162,45 @@
       <w:r>
         <w:t>Choose a solution and develop a plan to implement it:</w:t>
       </w:r>
+    </w:p>
+    <w:p>
+      <w:pPr>
+        <w:pStyle w:val="ListParagraph"/>
+        <w:numPr>
+          <w:ilvl w:val="1"/>
+          <w:numId w:val="1"/>
+        </w:numPr>
+      </w:pPr>
+      <w:r>
+        <w:t>My solution is for the man to take the Parrot across the river first and then go back to pick up the Bag of Seeds. When dropping off the Bag of Seeds on the same side as the parrot, he needs to take the parrot with him back. When he gets to the other side he picks up the cat and drops off the parrot. He takes the cat to the same side as the Bag of Seeds. Then goes back to pick up the parrot and gets to the other side of the river with all of them together and at with no injuries.</w:t>
+      </w:r>
+    </w:p>
+    <w:p>
+      <w:pPr>
+        <w:pStyle w:val="ListParagraph"/>
+        <w:numPr>
+          <w:ilvl w:val="1"/>
+          <w:numId w:val="1"/>
+        </w:numPr>
+      </w:pPr>
+      <w:r>
+        <w:t>At first I thought of tying them to a tree so that they didn’t harm each other, but no rope was mentioned.</w:t>
+      </w:r>
+    </w:p>
+    <w:p/>
+    <w:p>
+      <w:r>
+        <w:t>Socks in the Dark:</w:t>
+      </w:r>
+    </w:p>
+    <w:p>
+      <w:pPr>
+        <w:pStyle w:val="ListParagraph"/>
+        <w:numPr>
+          <w:ilvl w:val="0"/>
+          <w:numId w:val="6"/>
+        </w:numPr>
+      </w:pPr>
       <w:bookmarkStart w:id="0" w:name="_GoBack"/>
       <w:bookmarkEnd w:id="0"/>
     </w:p>
@@ -746,6 +785,92 @@
       </w:pPr>
     </w:lvl>
   </w:abstractNum>
+  <w:abstractNum w:abstractNumId="5">
+    <w:nsid w:val="72CE1761"/>
+    <w:multiLevelType w:val="hybridMultilevel"/>
+    <w:tmpl w:val="592ED010"/>
+    <w:lvl w:ilvl="0" w:tplc="0409000F">
+      <w:start w:val="1"/>
+      <w:numFmt w:val="decimal"/>
+      <w:lvlText w:val="%1."/>
+      <w:lvlJc w:val="left"/>
+      <w:pPr>
+        <w:ind w:left="720" w:hanging="360"/>
+      </w:pPr>
+    </w:lvl>
+    <w:lvl w:ilvl="1" w:tplc="04090019" w:tentative="1">
+      <w:start w:val="1"/>
+      <w:numFmt w:val="lowerLetter"/>
+      <w:lvlText w:val="%2."/>
+      <w:lvlJc w:val="left"/>
+      <w:pPr>
+        <w:ind w:left="1440" w:hanging="360"/>
+      </w:pPr>
+    </w:lvl>
+    <w:lvl w:ilvl="2" w:tplc="0409001B" w:tentative="1">
+      <w:start w:val="1"/>
+      <w:numFmt w:val="lowerRoman"/>
+      <w:lvlText w:val="%3."/>
+      <w:lvlJc w:val="right"/>
+      <w:pPr>
+        <w:ind w:left="2160" w:hanging="180"/>
+      </w:pPr>
+    </w:lvl>
+    <w:lvl w:ilvl="3" w:tplc="0409000F" w:tentative="1">
+      <w:start w:val="1"/>
+      <w:numFmt w:val="decimal"/>
+      <w:lvlText w:val="%4."/>
+      <w:lvlJc w:val="left"/>
+      <w:pPr>
+        <w:ind w:left="2880" w:hanging="360"/>
+      </w:pPr>
+    </w:lvl>
+    <w:lvl w:ilvl="4" w:tplc="04090019" w:tentative="1">
+      <w:start w:val="1"/>
+      <w:numFmt w:val="lowerLetter"/>
+      <w:lvlText w:val="%5."/>
+      <w:lvlJc w:val="left"/>
+      <w:pPr>
+        <w:ind w:left="3600" w:hanging="360"/>
+      </w:pPr>
+    </w:lvl>
+    <w:lvl w:ilvl="5" w:tplc="0409001B" w:tentative="1">
+      <w:start w:val="1"/>
+      <w:numFmt w:val="lowerRoman"/>
+      <w:lvlText w:val="%6."/>
+      <w:lvlJc w:val="right"/>
+      <w:pPr>
+        <w:ind w:left="4320" w:hanging="180"/>
+      </w:pPr>
+    </w:lvl>
+    <w:lvl w:ilvl="6" w:tplc="0409000F" w:tentative="1">
+      <w:start w:val="1"/>
+      <w:numFmt w:val="decimal"/>
+      <w:lvlText w:val="%7."/>
+      <w:lvlJc w:val="left"/>
+      <w:pPr>
+        <w:ind w:left="5040" w:hanging="360"/>
+      </w:pPr>
+    </w:lvl>
+    <w:lvl w:ilvl="7" w:tplc="04090019" w:tentative="1">
+      <w:start w:val="1"/>
+      <w:numFmt w:val="lowerLetter"/>
+      <w:lvlText w:val="%8."/>
+      <w:lvlJc w:val="left"/>
+      <w:pPr>
+        <w:ind w:left="5760" w:hanging="360"/>
+      </w:pPr>
+    </w:lvl>
+    <w:lvl w:ilvl="8" w:tplc="0409001B" w:tentative="1">
+      <w:start w:val="1"/>
+      <w:numFmt w:val="lowerRoman"/>
+      <w:lvlText w:val="%9."/>
+      <w:lvlJc w:val="right"/>
+      <w:pPr>
+        <w:ind w:left="6480" w:hanging="180"/>
+      </w:pPr>
+    </w:lvl>
+  </w:abstractNum>
   <w:num w:numId="1">
     <w:abstractNumId w:val="4"/>
   </w:num>
@@ -760,6 +885,9 @@
   </w:num>
   <w:num w:numId="5">
     <w:abstractNumId w:val="1"/>
+  </w:num>
+  <w:num w:numId="6">
+    <w:abstractNumId w:val="5"/>
   </w:num>
 </w:numbering>
 </file>
@@ -2167,7 +2295,7 @@
 </file>
 
 <file path=customXml/itemProps1.xml><?xml version="1.0" encoding="utf-8"?>
-<ds:datastoreItem xmlns:ds="http://schemas.openxmlformats.org/officeDocument/2006/customXml" ds:itemID="{C9768B14-7266-5746-BD85-DE3440FE2A7B}">
+<ds:datastoreItem xmlns:ds="http://schemas.openxmlformats.org/officeDocument/2006/customXml" ds:itemID="{F3D907B1-4F9C-414E-A9F6-EE80EF07BD95}">
   <ds:schemaRefs>
     <ds:schemaRef ds:uri="http://schemas.openxmlformats.org/officeDocument/2006/bibliography"/>
   </ds:schemaRefs>

</xml_diff>

<commit_message>
Where is the "A"?
A question asked by vid.
</commit_message>
<xml_diff>
--- a/Day1/ProblemSolving/Ramirez_Yanely_ProblemSolving.docx
+++ b/Day1/ProblemSolving/Ramirez_Yanely_ProblemSolving.docx
@@ -16,8 +16,10 @@
         </w:numPr>
       </w:pPr>
       <w:r>
-        <w:t>Define the problem:</w:t>
-      </w:r>
+        <w:t>Define the problem</w:t>
+      </w:r>
+      <w:bookmarkStart w:id="0" w:name="_GoBack"/>
+      <w:bookmarkEnd w:id="0"/>
     </w:p>
     <w:p>
       <w:pPr>
@@ -201,8 +203,66 @@
           <w:numId w:val="6"/>
         </w:numPr>
       </w:pPr>
-      <w:bookmarkStart w:id="0" w:name="_GoBack"/>
-      <w:bookmarkEnd w:id="0"/>
+      <w:r>
+        <w:t>Define the problem:</w:t>
+      </w:r>
+    </w:p>
+    <w:p>
+      <w:pPr>
+        <w:pStyle w:val="ListParagraph"/>
+        <w:numPr>
+          <w:ilvl w:val="1"/>
+          <w:numId w:val="6"/>
+        </w:numPr>
+      </w:pPr>
+    </w:p>
+    <w:p>
+      <w:pPr>
+        <w:pStyle w:val="ListParagraph"/>
+        <w:numPr>
+          <w:ilvl w:val="0"/>
+          <w:numId w:val="6"/>
+        </w:numPr>
+      </w:pPr>
+      <w:r>
+        <w:t>Break the problem apart:</w:t>
+      </w:r>
+    </w:p>
+    <w:p>
+      <w:pPr>
+        <w:pStyle w:val="ListParagraph"/>
+        <w:numPr>
+          <w:ilvl w:val="0"/>
+          <w:numId w:val="6"/>
+        </w:numPr>
+      </w:pPr>
+      <w:r>
+        <w:t>Identify potential solutions</w:t>
+      </w:r>
+    </w:p>
+    <w:p>
+      <w:pPr>
+        <w:pStyle w:val="ListParagraph"/>
+        <w:numPr>
+          <w:ilvl w:val="0"/>
+          <w:numId w:val="6"/>
+        </w:numPr>
+      </w:pPr>
+      <w:r>
+        <w:t>Evaluate potential solutions</w:t>
+      </w:r>
+    </w:p>
+    <w:p>
+      <w:pPr>
+        <w:pStyle w:val="ListParagraph"/>
+        <w:numPr>
+          <w:ilvl w:val="0"/>
+          <w:numId w:val="6"/>
+        </w:numPr>
+      </w:pPr>
+      <w:r>
+        <w:t>Choose a solution and develop a plan to implement it</w:t>
+      </w:r>
     </w:p>
     <w:sectPr>
       <w:headerReference w:type="even" r:id="rId9"/>
@@ -798,7 +858,7 @@
         <w:ind w:left="720" w:hanging="360"/>
       </w:pPr>
     </w:lvl>
-    <w:lvl w:ilvl="1" w:tplc="04090019" w:tentative="1">
+    <w:lvl w:ilvl="1" w:tplc="04090019">
       <w:start w:val="1"/>
       <w:numFmt w:val="lowerLetter"/>
       <w:lvlText w:val="%2."/>
@@ -1457,13 +1517,6 @@
 
 <file path=word/glossary/fontTable.xml><?xml version="1.0" encoding="utf-8"?>
 <w:fonts xmlns:mc="http://schemas.openxmlformats.org/markup-compatibility/2006" xmlns:r="http://schemas.openxmlformats.org/officeDocument/2006/relationships" xmlns:w="http://schemas.openxmlformats.org/wordprocessingml/2006/main" xmlns:w14="http://schemas.microsoft.com/office/word/2010/wordml" mc:Ignorable="w14">
-  <w:font w:name="Times New Roman">
-    <w:panose1 w:val="02020603050405020304"/>
-    <w:charset w:val="00"/>
-    <w:family w:val="auto"/>
-    <w:pitch w:val="variable"/>
-    <w:sig w:usb0="E0002AFF" w:usb1="C0007841" w:usb2="00000009" w:usb3="00000000" w:csb0="000001FF" w:csb1="00000000"/>
-  </w:font>
   <w:font w:name="Cambria">
     <w:panose1 w:val="02040503050406030204"/>
     <w:charset w:val="00"/>
@@ -1478,6 +1531,13 @@
     <w:notTrueType/>
     <w:pitch w:val="fixed"/>
     <w:sig w:usb0="00000001" w:usb1="08070000" w:usb2="00000010" w:usb3="00000000" w:csb0="00020000" w:csb1="00000000"/>
+  </w:font>
+  <w:font w:name="Times New Roman">
+    <w:panose1 w:val="02020603050405020304"/>
+    <w:charset w:val="00"/>
+    <w:family w:val="auto"/>
+    <w:pitch w:val="variable"/>
+    <w:sig w:usb0="E0002AFF" w:usb1="C0007841" w:usb2="00000009" w:usb3="00000000" w:csb0="000001FF" w:csb1="00000000"/>
   </w:font>
   <w:font w:name="Arial">
     <w:panose1 w:val="020B0604020202020204"/>
@@ -2295,7 +2355,7 @@
 </file>
 
 <file path=customXml/itemProps1.xml><?xml version="1.0" encoding="utf-8"?>
-<ds:datastoreItem xmlns:ds="http://schemas.openxmlformats.org/officeDocument/2006/customXml" ds:itemID="{F3D907B1-4F9C-414E-A9F6-EE80EF07BD95}">
+<ds:datastoreItem xmlns:ds="http://schemas.openxmlformats.org/officeDocument/2006/customXml" ds:itemID="{8DA3CE53-AEF8-A241-B5E4-CDD6109EF412}">
   <ds:schemaRefs>
     <ds:schemaRef ds:uri="http://schemas.openxmlformats.org/officeDocument/2006/bibliography"/>
   </ds:schemaRefs>

</xml_diff>

<commit_message>
Problem 2 subsection 2
Defining the problem and breaking the problem apart while trying to
pull away from the sarcasm I gain at this time of night.
</commit_message>
<xml_diff>
--- a/Day1/ProblemSolving/Ramirez_Yanely_ProblemSolving.docx
+++ b/Day1/ProblemSolving/Ramirez_Yanely_ProblemSolving.docx
@@ -18,8 +18,6 @@
       <w:r>
         <w:t>Define the problem</w:t>
       </w:r>
-      <w:bookmarkStart w:id="0" w:name="_GoBack"/>
-      <w:bookmarkEnd w:id="0"/>
     </w:p>
     <w:p>
       <w:pPr>
@@ -215,6 +213,33 @@
           <w:numId w:val="6"/>
         </w:numPr>
       </w:pPr>
+      <w:r>
+        <w:t>There are different amount of pairs of three different colors and I have to find out how many I have to pull out of my drawer to get matching socks (something I do everyday).</w:t>
+      </w:r>
+    </w:p>
+    <w:p>
+      <w:pPr>
+        <w:pStyle w:val="ListParagraph"/>
+        <w:numPr>
+          <w:ilvl w:val="1"/>
+          <w:numId w:val="6"/>
+        </w:numPr>
+      </w:pPr>
+      <w:r>
+        <w:t>Some insight? There’s going to be a lot of sock pulling.</w:t>
+      </w:r>
+    </w:p>
+    <w:p>
+      <w:pPr>
+        <w:pStyle w:val="ListParagraph"/>
+        <w:numPr>
+          <w:ilvl w:val="1"/>
+          <w:numId w:val="6"/>
+        </w:numPr>
+      </w:pPr>
+      <w:r>
+        <w:t>The overall goal is to get a pair of each of the colors of socks while not looking at the socks.</w:t>
+      </w:r>
     </w:p>
     <w:p>
       <w:pPr>
@@ -232,12 +257,24 @@
       <w:pPr>
         <w:pStyle w:val="ListParagraph"/>
         <w:numPr>
-          <w:ilvl w:val="0"/>
+          <w:ilvl w:val="1"/>
           <w:numId w:val="6"/>
         </w:numPr>
       </w:pPr>
       <w:r>
-        <w:t>Identify potential solutions</w:t>
+        <w:t>The constraints are that you can’t look at the socks and that you are pulling one sock at a time.</w:t>
+      </w:r>
+    </w:p>
+    <w:p>
+      <w:pPr>
+        <w:pStyle w:val="ListParagraph"/>
+        <w:numPr>
+          <w:ilvl w:val="1"/>
+          <w:numId w:val="6"/>
+        </w:numPr>
+      </w:pPr>
+      <w:r>
+        <w:t>The sub-goals are to be able to suddenly see the color of the sock even though you are picking them out in the dark, and to be able to pick out socks in pairs.</w:t>
       </w:r>
     </w:p>
     <w:p>
@@ -249,6 +286,21 @@
         </w:numPr>
       </w:pPr>
       <w:r>
+        <w:t>Identify potential solutions</w:t>
+      </w:r>
+      <w:bookmarkStart w:id="0" w:name="_GoBack"/>
+      <w:bookmarkEnd w:id="0"/>
+    </w:p>
+    <w:p>
+      <w:pPr>
+        <w:pStyle w:val="ListParagraph"/>
+        <w:numPr>
+          <w:ilvl w:val="0"/>
+          <w:numId w:val="6"/>
+        </w:numPr>
+      </w:pPr>
+      <w:r>
+        <w:lastRenderedPageBreak/>
         <w:t>Evaluate potential solutions</w:t>
       </w:r>
     </w:p>
@@ -2355,7 +2407,7 @@
 </file>
 
 <file path=customXml/itemProps1.xml><?xml version="1.0" encoding="utf-8"?>
-<ds:datastoreItem xmlns:ds="http://schemas.openxmlformats.org/officeDocument/2006/customXml" ds:itemID="{8DA3CE53-AEF8-A241-B5E4-CDD6109EF412}">
+<ds:datastoreItem xmlns:ds="http://schemas.openxmlformats.org/officeDocument/2006/customXml" ds:itemID="{9F84D882-57B2-7949-AD77-5C496AB906BB}">
   <ds:schemaRefs>
     <ds:schemaRef ds:uri="http://schemas.openxmlformats.org/officeDocument/2006/bibliography"/>
   </ds:schemaRefs>

</xml_diff>

<commit_message>
Problem 2 subsection 3
Identifying all the potential solutions even though I’m not so sure
</commit_message>
<xml_diff>
--- a/Day1/ProblemSolving/Ramirez_Yanely_ProblemSolving.docx
+++ b/Day1/ProblemSolving/Ramirez_Yanely_ProblemSolving.docx
@@ -172,7 +172,15 @@
         </w:numPr>
       </w:pPr>
       <w:r>
-        <w:t>My solution is for the man to take the Parrot across the river first and then go back to pick up the Bag of Seeds. When dropping off the Bag of Seeds on the same side as the parrot, he needs to take the parrot with him back. When he gets to the other side he picks up the cat and drops off the parrot. He takes the cat to the same side as the Bag of Seeds. Then goes back to pick up the parrot and gets to the other side of the river with all of them together and at with no injuries.</w:t>
+        <w:t xml:space="preserve">My solution is for the man to take the Parrot across the river first and then go back to pick up the Bag of Seeds. When dropping off the Bag of Seeds on the same side as the parrot, he needs to take the parrot with him back. When he gets to the other side he picks up the cat and drops </w:t>
+      </w:r>
+      <w:proofErr w:type="gramStart"/>
+      <w:r>
+        <w:t>off</w:t>
+      </w:r>
+      <w:proofErr w:type="gramEnd"/>
+      <w:r>
+        <w:t xml:space="preserve"> the parrot. He takes the cat to the same side as the Bag of Seeds. Then goes back to pick up the parrot and gets to the other side of the river with all of them together and at with no injuries.</w:t>
       </w:r>
     </w:p>
     <w:p>
@@ -277,6 +285,7 @@
         <w:t>The sub-goals are to be able to suddenly see the color of the sock even though you are picking them out in the dark, and to be able to pick out socks in pairs.</w:t>
       </w:r>
     </w:p>
+    <w:p/>
     <w:p>
       <w:pPr>
         <w:pStyle w:val="ListParagraph"/>
@@ -286,35 +295,50 @@
         </w:numPr>
       </w:pPr>
       <w:r>
+        <w:lastRenderedPageBreak/>
         <w:t>Identify potential solutions</w:t>
       </w:r>
+      <w:r>
+        <w:t>:</w:t>
+      </w:r>
+    </w:p>
+    <w:p>
+      <w:pPr>
+        <w:pStyle w:val="ListParagraph"/>
+        <w:numPr>
+          <w:ilvl w:val="1"/>
+          <w:numId w:val="6"/>
+        </w:numPr>
+      </w:pPr>
+      <w:r>
+        <w:t>Do about 5 trials of pulling socks out one by one until you get your desired outcome.</w:t>
+      </w:r>
+    </w:p>
+    <w:p>
+      <w:pPr>
+        <w:pStyle w:val="ListParagraph"/>
+        <w:numPr>
+          <w:ilvl w:val="0"/>
+          <w:numId w:val="6"/>
+        </w:numPr>
+      </w:pPr>
+      <w:r>
+        <w:t>Evaluate potential solutions</w:t>
+      </w:r>
+      <w:r>
+        <w:t>:</w:t>
+      </w:r>
+    </w:p>
+    <w:p>
+      <w:pPr>
+        <w:pStyle w:val="ListParagraph"/>
+        <w:numPr>
+          <w:ilvl w:val="1"/>
+          <w:numId w:val="6"/>
+        </w:numPr>
+      </w:pPr>
       <w:bookmarkStart w:id="0" w:name="_GoBack"/>
       <w:bookmarkEnd w:id="0"/>
-    </w:p>
-    <w:p>
-      <w:pPr>
-        <w:pStyle w:val="ListParagraph"/>
-        <w:numPr>
-          <w:ilvl w:val="0"/>
-          <w:numId w:val="6"/>
-        </w:numPr>
-      </w:pPr>
-      <w:r>
-        <w:lastRenderedPageBreak/>
-        <w:t>Evaluate potential solutions</w:t>
-      </w:r>
-    </w:p>
-    <w:p>
-      <w:pPr>
-        <w:pStyle w:val="ListParagraph"/>
-        <w:numPr>
-          <w:ilvl w:val="0"/>
-          <w:numId w:val="6"/>
-        </w:numPr>
-      </w:pPr>
-      <w:r>
-        <w:t>Choose a solution and develop a plan to implement it</w:t>
-      </w:r>
     </w:p>
     <w:sectPr>
       <w:headerReference w:type="even" r:id="rId9"/>
@@ -2407,7 +2431,7 @@
 </file>
 
 <file path=customXml/itemProps1.xml><?xml version="1.0" encoding="utf-8"?>
-<ds:datastoreItem xmlns:ds="http://schemas.openxmlformats.org/officeDocument/2006/customXml" ds:itemID="{9F84D882-57B2-7949-AD77-5C496AB906BB}">
+<ds:datastoreItem xmlns:ds="http://schemas.openxmlformats.org/officeDocument/2006/customXml" ds:itemID="{F4319CF9-7F3D-BA40-9B59-678BFFB9BF24}">
   <ds:schemaRefs>
     <ds:schemaRef ds:uri="http://schemas.openxmlformats.org/officeDocument/2006/bibliography"/>
   </ds:schemaRefs>

</xml_diff>

<commit_message>
Problem 2 subsection 4
Evaluating all the potential solutions in order to get the desired
results
</commit_message>
<xml_diff>
--- a/Day1/ProblemSolving/Ramirez_Yanely_ProblemSolving.docx
+++ b/Day1/ProblemSolving/Ramirez_Yanely_ProblemSolving.docx
@@ -172,15 +172,7 @@
         </w:numPr>
       </w:pPr>
       <w:r>
-        <w:t xml:space="preserve">My solution is for the man to take the Parrot across the river first and then go back to pick up the Bag of Seeds. When dropping off the Bag of Seeds on the same side as the parrot, he needs to take the parrot with him back. When he gets to the other side he picks up the cat and drops </w:t>
-      </w:r>
-      <w:proofErr w:type="gramStart"/>
-      <w:r>
-        <w:t>off</w:t>
-      </w:r>
-      <w:proofErr w:type="gramEnd"/>
-      <w:r>
-        <w:t xml:space="preserve"> the parrot. He takes the cat to the same side as the Bag of Seeds. Then goes back to pick up the parrot and gets to the other side of the river with all of them together and at with no injuries.</w:t>
+        <w:t>My solution is for the man to take the Parrot across the river first and then go back to pick up the Bag of Seeds. When dropping off the Bag of Seeds on the same side as the parrot, he needs to take the parrot with him back. When he gets to the other side he picks up the cat and drops off the parrot. He takes the cat to the same side as the Bag of Seeds. Then goes back to pick up the parrot and gets to the other side of the river with all of them together and at with no injuries.</w:t>
       </w:r>
     </w:p>
     <w:p>
@@ -337,6 +329,21 @@
           <w:numId w:val="6"/>
         </w:numPr>
       </w:pPr>
+      <w:r>
+        <w:t>The solution will meet the goals as long as the results are documented and seem consistent and accurate.</w:t>
+      </w:r>
+    </w:p>
+    <w:p>
+      <w:pPr>
+        <w:pStyle w:val="ListParagraph"/>
+        <w:numPr>
+          <w:ilvl w:val="1"/>
+          <w:numId w:val="6"/>
+        </w:numPr>
+      </w:pPr>
+      <w:r>
+        <w:t>The solution presented will work for each case because it will have unbiased results.</w:t>
+      </w:r>
       <w:bookmarkStart w:id="0" w:name="_GoBack"/>
       <w:bookmarkEnd w:id="0"/>
     </w:p>
@@ -2431,7 +2438,7 @@
 </file>
 
 <file path=customXml/itemProps1.xml><?xml version="1.0" encoding="utf-8"?>
-<ds:datastoreItem xmlns:ds="http://schemas.openxmlformats.org/officeDocument/2006/customXml" ds:itemID="{F4319CF9-7F3D-BA40-9B59-678BFFB9BF24}">
+<ds:datastoreItem xmlns:ds="http://schemas.openxmlformats.org/officeDocument/2006/customXml" ds:itemID="{269C9C9C-611A-8B49-A2E9-9CF7C79AA090}">
   <ds:schemaRefs>
     <ds:schemaRef ds:uri="http://schemas.openxmlformats.org/officeDocument/2006/bibliography"/>
   </ds:schemaRefs>

</xml_diff>

<commit_message>
Problem 2 subsection 5-A
Explaining the solution to the question in my terms
</commit_message>
<xml_diff>
--- a/Day1/ProblemSolving/Ramirez_Yanely_ProblemSolving.docx
+++ b/Day1/ProblemSolving/Ramirez_Yanely_ProblemSolving.docx
@@ -343,6 +343,30 @@
       </w:pPr>
       <w:r>
         <w:t>The solution presented will work for each case because it will have unbiased results.</w:t>
+      </w:r>
+    </w:p>
+    <w:p>
+      <w:pPr>
+        <w:pStyle w:val="ListParagraph"/>
+        <w:numPr>
+          <w:ilvl w:val="0"/>
+          <w:numId w:val="6"/>
+        </w:numPr>
+      </w:pPr>
+      <w:r>
+        <w:t>Choose a solution and develop a plan to implement it:</w:t>
+      </w:r>
+    </w:p>
+    <w:p>
+      <w:pPr>
+        <w:pStyle w:val="ListParagraph"/>
+        <w:numPr>
+          <w:ilvl w:val="1"/>
+          <w:numId w:val="6"/>
+        </w:numPr>
+      </w:pPr>
+      <w:r>
+        <w:t>Pull one sock out by one until you get at least one matching pair and do about 5 trials of those. Then put all the socks back in and pull one sock out one by one until you get a matching pair of each color.</w:t>
       </w:r>
       <w:bookmarkStart w:id="0" w:name="_GoBack"/>
       <w:bookmarkEnd w:id="0"/>
@@ -2438,7 +2462,7 @@
 </file>
 
 <file path=customXml/itemProps1.xml><?xml version="1.0" encoding="utf-8"?>
-<ds:datastoreItem xmlns:ds="http://schemas.openxmlformats.org/officeDocument/2006/customXml" ds:itemID="{269C9C9C-611A-8B49-A2E9-9CF7C79AA090}">
+<ds:datastoreItem xmlns:ds="http://schemas.openxmlformats.org/officeDocument/2006/customXml" ds:itemID="{42981B13-AB00-F64C-8767-BABA69261256}">
   <ds:schemaRefs>
     <ds:schemaRef ds:uri="http://schemas.openxmlformats.org/officeDocument/2006/bibliography"/>
   </ds:schemaRefs>

</xml_diff>

<commit_message>
Problem 2 subsection 5-B
Explaining the solution in full with how to get it (the hardest part)
</commit_message>
<xml_diff>
--- a/Day1/ProblemSolving/Ramirez_Yanely_ProblemSolving.docx
+++ b/Day1/ProblemSolving/Ramirez_Yanely_ProblemSolving.docx
@@ -367,6 +367,21 @@
       </w:pPr>
       <w:r>
         <w:t>Pull one sock out by one until you get at least one matching pair and do about 5 trials of those. Then put all the socks back in and pull one sock out one by one until you get a matching pair of each color.</w:t>
+      </w:r>
+    </w:p>
+    <w:p>
+      <w:pPr>
+        <w:pStyle w:val="ListParagraph"/>
+        <w:numPr>
+          <w:ilvl w:val="1"/>
+          <w:numId w:val="6"/>
+        </w:numPr>
+      </w:pPr>
+      <w:r>
+        <w:t>If you do the mathematical way of getting results then you</w:t>
+      </w:r>
+      <w:r>
+        <w:t xml:space="preserve"> must pick out AT LEAST 4 socks to guarantee one matching pair of socks because worst case scenario is that you pull out one of each color (3), your next one HAS TO make a pair. In order to get a pair in each color you would have to pull out 18 socks (worst case scenario) because if you pull out all the 5 pairs of black socks (10 socks) and all the pairs of brown socks (6 socks), then your next two socks will HAVE TO be a pair of white socks.</w:t>
       </w:r>
       <w:bookmarkStart w:id="0" w:name="_GoBack"/>
       <w:bookmarkEnd w:id="0"/>
@@ -2462,7 +2477,7 @@
 </file>
 
 <file path=customXml/itemProps1.xml><?xml version="1.0" encoding="utf-8"?>
-<ds:datastoreItem xmlns:ds="http://schemas.openxmlformats.org/officeDocument/2006/customXml" ds:itemID="{42981B13-AB00-F64C-8767-BABA69261256}">
+<ds:datastoreItem xmlns:ds="http://schemas.openxmlformats.org/officeDocument/2006/customXml" ds:itemID="{4BB1FC44-DED4-0540-8DB0-B5564FFF4D04}">
   <ds:schemaRefs>
     <ds:schemaRef ds:uri="http://schemas.openxmlformats.org/officeDocument/2006/bibliography"/>
   </ds:schemaRefs>

</xml_diff>

<commit_message>
Problem 3 subsection 1-B
Defining the problem in my own terms (which took a while because the
problem was confusing)
</commit_message>
<xml_diff>
--- a/Day1/ProblemSolving/Ramirez_Yanely_ProblemSolving.docx
+++ b/Day1/ProblemSolving/Ramirez_Yanely_ProblemSolving.docx
@@ -172,7 +172,15 @@
         </w:numPr>
       </w:pPr>
       <w:r>
-        <w:t>My solution is for the man to take the Parrot across the river first and then go back to pick up the Bag of Seeds. When dropping off the Bag of Seeds on the same side as the parrot, he needs to take the parrot with him back. When he gets to the other side he picks up the cat and drops off the parrot. He takes the cat to the same side as the Bag of Seeds. Then goes back to pick up the parrot and gets to the other side of the river with all of them together and at with no injuries.</w:t>
+        <w:t xml:space="preserve">My solution is for the man to take the Parrot across the river first and then go back to pick up the Bag of Seeds. When dropping off the Bag of Seeds on the same side as the parrot, he needs to take the parrot with him back. When he gets to the other side he picks up the cat and drops </w:t>
+      </w:r>
+      <w:proofErr w:type="gramStart"/>
+      <w:r>
+        <w:t>off</w:t>
+      </w:r>
+      <w:proofErr w:type="gramEnd"/>
+      <w:r>
+        <w:t xml:space="preserve"> the parrot. He takes the cat to the same side as the Bag of Seeds. Then goes back to pick up the parrot and gets to the other side of the river with all of them together and at with no injuries.</w:t>
       </w:r>
     </w:p>
     <w:p>
@@ -315,7 +323,13 @@
         </w:numPr>
       </w:pPr>
       <w:r>
-        <w:t>Evaluate potential solutions</w:t>
+        <w:t xml:space="preserve">Evaluate </w:t>
+      </w:r>
+      <w:r>
+        <w:t xml:space="preserve">each </w:t>
+      </w:r>
+      <w:r>
+        <w:t>potential solutions</w:t>
       </w:r>
       <w:r>
         <w:t>:</w:t>
@@ -378,13 +392,96 @@
         </w:numPr>
       </w:pPr>
       <w:r>
-        <w:t>If you do the mathematical way of getting results then you</w:t>
-      </w:r>
-      <w:r>
-        <w:t xml:space="preserve"> must pick out AT LEAST 4 socks to guarantee one matching pair of socks because worst case scenario is that you pull out one of each color (3), your next one HAS TO make a pair. In order to get a pair in each color you would have to pull out 18 socks (worst case scenario) because if you pull out all the 5 pairs of black socks (10 socks) and all the pairs of brown socks (6 socks), then your next two socks will HAVE TO be a pair of white socks.</w:t>
-      </w:r>
+        <w:t>If you do the mathematical way of getting results then you must pick out AT LEAST 4 socks to guarantee one matching pair of socks because worst case scenario is that you pull out one of each color (3), your next one HAS TO make a pair. In order to get a pair in each color you would have to pull out 18 socks (worst case scenario) because if you pull out all the 5 pairs of black socks (10 socks) and all the pairs of brown socks (6 socks), then your next two socks will HAVE TO be a pair of white socks.</w:t>
+      </w:r>
+    </w:p>
+    <w:p>
+      <w:r>
+        <w:t>Predicting Fingers:</w:t>
+      </w:r>
+    </w:p>
+    <w:p>
+      <w:pPr>
+        <w:pStyle w:val="ListParagraph"/>
+        <w:numPr>
+          <w:ilvl w:val="0"/>
+          <w:numId w:val="7"/>
+        </w:numPr>
+      </w:pPr>
+      <w:r>
+        <w:t>Define the problem:</w:t>
+      </w:r>
+    </w:p>
+    <w:p>
+      <w:pPr>
+        <w:pStyle w:val="ListParagraph"/>
+        <w:numPr>
+          <w:ilvl w:val="1"/>
+          <w:numId w:val="7"/>
+        </w:numPr>
+      </w:pPr>
+      <w:r>
+        <w:t>I want to know on which finger the little girl will land on when she hits 10, 100, and 1,000.</w:t>
+      </w:r>
+    </w:p>
+    <w:p>
+      <w:pPr>
+        <w:pStyle w:val="ListParagraph"/>
+        <w:numPr>
+          <w:ilvl w:val="1"/>
+          <w:numId w:val="7"/>
+        </w:numPr>
+      </w:pPr>
       <w:bookmarkStart w:id="0" w:name="_GoBack"/>
       <w:bookmarkEnd w:id="0"/>
+    </w:p>
+    <w:p>
+      <w:pPr>
+        <w:pStyle w:val="ListParagraph"/>
+        <w:numPr>
+          <w:ilvl w:val="0"/>
+          <w:numId w:val="7"/>
+        </w:numPr>
+      </w:pPr>
+      <w:r>
+        <w:t>Break the problem apart:</w:t>
+      </w:r>
+    </w:p>
+    <w:p>
+      <w:pPr>
+        <w:pStyle w:val="ListParagraph"/>
+        <w:numPr>
+          <w:ilvl w:val="0"/>
+          <w:numId w:val="7"/>
+        </w:numPr>
+      </w:pPr>
+      <w:r>
+        <w:t>Identify problem solutions:</w:t>
+      </w:r>
+    </w:p>
+    <w:p>
+      <w:pPr>
+        <w:pStyle w:val="ListParagraph"/>
+        <w:numPr>
+          <w:ilvl w:val="0"/>
+          <w:numId w:val="7"/>
+        </w:numPr>
+      </w:pPr>
+      <w:r>
+        <w:t>Evaluate each potential solution:</w:t>
+      </w:r>
+    </w:p>
+    <w:p>
+      <w:pPr>
+        <w:pStyle w:val="ListParagraph"/>
+        <w:numPr>
+          <w:ilvl w:val="0"/>
+          <w:numId w:val="7"/>
+        </w:numPr>
+      </w:pPr>
+      <w:r>
+        <w:t>Choose a solution and develop a plan to implement it:</w:t>
+      </w:r>
     </w:p>
     <w:sectPr>
       <w:headerReference w:type="even" r:id="rId9"/>
@@ -968,6 +1065,92 @@
     </w:lvl>
   </w:abstractNum>
   <w:abstractNum w:abstractNumId="5">
+    <w:nsid w:val="5FEA6654"/>
+    <w:multiLevelType w:val="hybridMultilevel"/>
+    <w:tmpl w:val="F6328B38"/>
+    <w:lvl w:ilvl="0" w:tplc="0409000F">
+      <w:start w:val="1"/>
+      <w:numFmt w:val="decimal"/>
+      <w:lvlText w:val="%1."/>
+      <w:lvlJc w:val="left"/>
+      <w:pPr>
+        <w:ind w:left="720" w:hanging="360"/>
+      </w:pPr>
+    </w:lvl>
+    <w:lvl w:ilvl="1" w:tplc="04090019">
+      <w:start w:val="1"/>
+      <w:numFmt w:val="lowerLetter"/>
+      <w:lvlText w:val="%2."/>
+      <w:lvlJc w:val="left"/>
+      <w:pPr>
+        <w:ind w:left="1440" w:hanging="360"/>
+      </w:pPr>
+    </w:lvl>
+    <w:lvl w:ilvl="2" w:tplc="0409001B" w:tentative="1">
+      <w:start w:val="1"/>
+      <w:numFmt w:val="lowerRoman"/>
+      <w:lvlText w:val="%3."/>
+      <w:lvlJc w:val="right"/>
+      <w:pPr>
+        <w:ind w:left="2160" w:hanging="180"/>
+      </w:pPr>
+    </w:lvl>
+    <w:lvl w:ilvl="3" w:tplc="0409000F" w:tentative="1">
+      <w:start w:val="1"/>
+      <w:numFmt w:val="decimal"/>
+      <w:lvlText w:val="%4."/>
+      <w:lvlJc w:val="left"/>
+      <w:pPr>
+        <w:ind w:left="2880" w:hanging="360"/>
+      </w:pPr>
+    </w:lvl>
+    <w:lvl w:ilvl="4" w:tplc="04090019" w:tentative="1">
+      <w:start w:val="1"/>
+      <w:numFmt w:val="lowerLetter"/>
+      <w:lvlText w:val="%5."/>
+      <w:lvlJc w:val="left"/>
+      <w:pPr>
+        <w:ind w:left="3600" w:hanging="360"/>
+      </w:pPr>
+    </w:lvl>
+    <w:lvl w:ilvl="5" w:tplc="0409001B" w:tentative="1">
+      <w:start w:val="1"/>
+      <w:numFmt w:val="lowerRoman"/>
+      <w:lvlText w:val="%6."/>
+      <w:lvlJc w:val="right"/>
+      <w:pPr>
+        <w:ind w:left="4320" w:hanging="180"/>
+      </w:pPr>
+    </w:lvl>
+    <w:lvl w:ilvl="6" w:tplc="0409000F" w:tentative="1">
+      <w:start w:val="1"/>
+      <w:numFmt w:val="decimal"/>
+      <w:lvlText w:val="%7."/>
+      <w:lvlJc w:val="left"/>
+      <w:pPr>
+        <w:ind w:left="5040" w:hanging="360"/>
+      </w:pPr>
+    </w:lvl>
+    <w:lvl w:ilvl="7" w:tplc="04090019" w:tentative="1">
+      <w:start w:val="1"/>
+      <w:numFmt w:val="lowerLetter"/>
+      <w:lvlText w:val="%8."/>
+      <w:lvlJc w:val="left"/>
+      <w:pPr>
+        <w:ind w:left="5760" w:hanging="360"/>
+      </w:pPr>
+    </w:lvl>
+    <w:lvl w:ilvl="8" w:tplc="0409001B" w:tentative="1">
+      <w:start w:val="1"/>
+      <w:numFmt w:val="lowerRoman"/>
+      <w:lvlText w:val="%9."/>
+      <w:lvlJc w:val="right"/>
+      <w:pPr>
+        <w:ind w:left="6480" w:hanging="180"/>
+      </w:pPr>
+    </w:lvl>
+  </w:abstractNum>
+  <w:abstractNum w:abstractNumId="6">
     <w:nsid w:val="72CE1761"/>
     <w:multiLevelType w:val="hybridMultilevel"/>
     <w:tmpl w:val="592ED010"/>
@@ -1069,6 +1252,9 @@
     <w:abstractNumId w:val="1"/>
   </w:num>
   <w:num w:numId="6">
+    <w:abstractNumId w:val="6"/>
+  </w:num>
+  <w:num w:numId="7">
     <w:abstractNumId w:val="5"/>
   </w:num>
 </w:numbering>
@@ -1639,6 +1825,13 @@
 
 <file path=word/glossary/fontTable.xml><?xml version="1.0" encoding="utf-8"?>
 <w:fonts xmlns:mc="http://schemas.openxmlformats.org/markup-compatibility/2006" xmlns:r="http://schemas.openxmlformats.org/officeDocument/2006/relationships" xmlns:w="http://schemas.openxmlformats.org/wordprocessingml/2006/main" xmlns:w14="http://schemas.microsoft.com/office/word/2010/wordml" mc:Ignorable="w14">
+  <w:font w:name="Times New Roman">
+    <w:panose1 w:val="02020603050405020304"/>
+    <w:charset w:val="00"/>
+    <w:family w:val="auto"/>
+    <w:pitch w:val="variable"/>
+    <w:sig w:usb0="E0002AFF" w:usb1="C0007841" w:usb2="00000009" w:usb3="00000000" w:csb0="000001FF" w:csb1="00000000"/>
+  </w:font>
   <w:font w:name="Cambria">
     <w:panose1 w:val="02040503050406030204"/>
     <w:charset w:val="00"/>
@@ -1653,13 +1846,6 @@
     <w:notTrueType/>
     <w:pitch w:val="fixed"/>
     <w:sig w:usb0="00000001" w:usb1="08070000" w:usb2="00000010" w:usb3="00000000" w:csb0="00020000" w:csb1="00000000"/>
-  </w:font>
-  <w:font w:name="Times New Roman">
-    <w:panose1 w:val="02020603050405020304"/>
-    <w:charset w:val="00"/>
-    <w:family w:val="auto"/>
-    <w:pitch w:val="variable"/>
-    <w:sig w:usb0="E0002AFF" w:usb1="C0007841" w:usb2="00000009" w:usb3="00000000" w:csb0="000001FF" w:csb1="00000000"/>
   </w:font>
   <w:font w:name="Arial">
     <w:panose1 w:val="020B0604020202020204"/>
@@ -2477,7 +2663,7 @@
 </file>
 
 <file path=customXml/itemProps1.xml><?xml version="1.0" encoding="utf-8"?>
-<ds:datastoreItem xmlns:ds="http://schemas.openxmlformats.org/officeDocument/2006/customXml" ds:itemID="{4BB1FC44-DED4-0540-8DB0-B5564FFF4D04}">
+<ds:datastoreItem xmlns:ds="http://schemas.openxmlformats.org/officeDocument/2006/customXml" ds:itemID="{88C3DE49-98CC-9740-B48C-BA8530D6E7DA}">
   <ds:schemaRefs>
     <ds:schemaRef ds:uri="http://schemas.openxmlformats.org/officeDocument/2006/bibliography"/>
   </ds:schemaRefs>

</xml_diff>

<commit_message>
Problem 3 subsection 1-C
Being able to understand the end goal so that the process is made
easier.
</commit_message>
<xml_diff>
--- a/Day1/ProblemSolving/Ramirez_Yanely_ProblemSolving.docx
+++ b/Day1/ProblemSolving/Ramirez_Yanely_ProblemSolving.docx
@@ -172,15 +172,7 @@
         </w:numPr>
       </w:pPr>
       <w:r>
-        <w:t xml:space="preserve">My solution is for the man to take the Parrot across the river first and then go back to pick up the Bag of Seeds. When dropping off the Bag of Seeds on the same side as the parrot, he needs to take the parrot with him back. When he gets to the other side he picks up the cat and drops </w:t>
-      </w:r>
-      <w:proofErr w:type="gramStart"/>
-      <w:r>
-        <w:t>off</w:t>
-      </w:r>
-      <w:proofErr w:type="gramEnd"/>
-      <w:r>
-        <w:t xml:space="preserve"> the parrot. He takes the cat to the same side as the Bag of Seeds. Then goes back to pick up the parrot and gets to the other side of the river with all of them together and at with no injuries.</w:t>
+        <w:t>My solution is for the man to take the Parrot across the river first and then go back to pick up the Bag of Seeds. When dropping off the Bag of Seeds on the same side as the parrot, he needs to take the parrot with him back. When he gets to the other side he picks up the cat and drops off the parrot. He takes the cat to the same side as the Bag of Seeds. Then goes back to pick up the parrot and gets to the other side of the river with all of them together and at with no injuries.</w:t>
       </w:r>
     </w:p>
     <w:p>
@@ -432,6 +424,21 @@
           <w:numId w:val="7"/>
         </w:numPr>
       </w:pPr>
+      <w:r>
+        <w:t>The insight that I can give is that along with a lot of finger counting, there may have to be some math included.</w:t>
+      </w:r>
+    </w:p>
+    <w:p>
+      <w:pPr>
+        <w:pStyle w:val="ListParagraph"/>
+        <w:numPr>
+          <w:ilvl w:val="1"/>
+          <w:numId w:val="7"/>
+        </w:numPr>
+      </w:pPr>
+      <w:r>
+        <w:t>The overall goal is to find a system that correlates with finding which finger she will end up on when counting.</w:t>
+      </w:r>
       <w:bookmarkStart w:id="0" w:name="_GoBack"/>
       <w:bookmarkEnd w:id="0"/>
     </w:p>
@@ -1825,13 +1832,6 @@
 
 <file path=word/glossary/fontTable.xml><?xml version="1.0" encoding="utf-8"?>
 <w:fonts xmlns:mc="http://schemas.openxmlformats.org/markup-compatibility/2006" xmlns:r="http://schemas.openxmlformats.org/officeDocument/2006/relationships" xmlns:w="http://schemas.openxmlformats.org/wordprocessingml/2006/main" xmlns:w14="http://schemas.microsoft.com/office/word/2010/wordml" mc:Ignorable="w14">
-  <w:font w:name="Times New Roman">
-    <w:panose1 w:val="02020603050405020304"/>
-    <w:charset w:val="00"/>
-    <w:family w:val="auto"/>
-    <w:pitch w:val="variable"/>
-    <w:sig w:usb0="E0002AFF" w:usb1="C0007841" w:usb2="00000009" w:usb3="00000000" w:csb0="000001FF" w:csb1="00000000"/>
-  </w:font>
   <w:font w:name="Cambria">
     <w:panose1 w:val="02040503050406030204"/>
     <w:charset w:val="00"/>
@@ -1846,6 +1846,13 @@
     <w:notTrueType/>
     <w:pitch w:val="fixed"/>
     <w:sig w:usb0="00000001" w:usb1="08070000" w:usb2="00000010" w:usb3="00000000" w:csb0="00020000" w:csb1="00000000"/>
+  </w:font>
+  <w:font w:name="Times New Roman">
+    <w:panose1 w:val="02020603050405020304"/>
+    <w:charset w:val="00"/>
+    <w:family w:val="auto"/>
+    <w:pitch w:val="variable"/>
+    <w:sig w:usb0="E0002AFF" w:usb1="C0007841" w:usb2="00000009" w:usb3="00000000" w:csb0="000001FF" w:csb1="00000000"/>
   </w:font>
   <w:font w:name="Arial">
     <w:panose1 w:val="020B0604020202020204"/>
@@ -2663,7 +2670,7 @@
 </file>
 
 <file path=customXml/itemProps1.xml><?xml version="1.0" encoding="utf-8"?>
-<ds:datastoreItem xmlns:ds="http://schemas.openxmlformats.org/officeDocument/2006/customXml" ds:itemID="{88C3DE49-98CC-9740-B48C-BA8530D6E7DA}">
+<ds:datastoreItem xmlns:ds="http://schemas.openxmlformats.org/officeDocument/2006/customXml" ds:itemID="{A0F34C80-FE50-F748-925B-51DD2682F8A9}">
   <ds:schemaRefs>
     <ds:schemaRef ds:uri="http://schemas.openxmlformats.org/officeDocument/2006/bibliography"/>
   </ds:schemaRefs>

</xml_diff>

<commit_message>
Problem 3 subsection 2-A
Filing constraints was pretty hard, but doable. There is some
silliness, but also some seriousness.
</commit_message>
<xml_diff>
--- a/Day1/ProblemSolving/Ramirez_Yanely_ProblemSolving.docx
+++ b/Day1/ProblemSolving/Ramirez_Yanely_ProblemSolving.docx
@@ -439,20 +439,32 @@
       <w:r>
         <w:t>The overall goal is to find a system that correlates with finding which finger she will end up on when counting.</w:t>
       </w:r>
+    </w:p>
+    <w:p>
+      <w:pPr>
+        <w:pStyle w:val="ListParagraph"/>
+        <w:numPr>
+          <w:ilvl w:val="0"/>
+          <w:numId w:val="7"/>
+        </w:numPr>
+      </w:pPr>
+      <w:r>
+        <w:t>Break the problem apart:</w:t>
+      </w:r>
+    </w:p>
+    <w:p>
+      <w:pPr>
+        <w:pStyle w:val="ListParagraph"/>
+        <w:numPr>
+          <w:ilvl w:val="1"/>
+          <w:numId w:val="7"/>
+        </w:numPr>
+      </w:pPr>
+      <w:r>
+        <w:t>The constraints are that I don’t have 1,000 fingers to count all of this out, but most importantly how the girl is counting her fingers.</w:t>
+      </w:r>
       <w:bookmarkStart w:id="0" w:name="_GoBack"/>
       <w:bookmarkEnd w:id="0"/>
-    </w:p>
-    <w:p>
-      <w:pPr>
-        <w:pStyle w:val="ListParagraph"/>
-        <w:numPr>
-          <w:ilvl w:val="0"/>
-          <w:numId w:val="7"/>
-        </w:numPr>
-      </w:pPr>
-      <w:r>
-        <w:t>Break the problem apart:</w:t>
-      </w:r>
     </w:p>
     <w:p>
       <w:pPr>
@@ -2670,7 +2682,7 @@
 </file>
 
 <file path=customXml/itemProps1.xml><?xml version="1.0" encoding="utf-8"?>
-<ds:datastoreItem xmlns:ds="http://schemas.openxmlformats.org/officeDocument/2006/customXml" ds:itemID="{A0F34C80-FE50-F748-925B-51DD2682F8A9}">
+<ds:datastoreItem xmlns:ds="http://schemas.openxmlformats.org/officeDocument/2006/customXml" ds:itemID="{69AAB143-1F4B-3F4B-9D66-260493BF30AE}">
   <ds:schemaRefs>
     <ds:schemaRef ds:uri="http://schemas.openxmlformats.org/officeDocument/2006/bibliography"/>
   </ds:schemaRefs>

</xml_diff>

<commit_message>
Problem 3 subsection 2-B
Figuring out the sub goals to the little girl counting her fingers.
</commit_message>
<xml_diff>
--- a/Day1/ProblemSolving/Ramirez_Yanely_ProblemSolving.docx
+++ b/Day1/ProblemSolving/Ramirez_Yanely_ProblemSolving.docx
@@ -462,6 +462,18 @@
       </w:pPr>
       <w:r>
         <w:t>The constraints are that I don’t have 1,000 fingers to count all of this out, but most importantly how the girl is counting her fingers.</w:t>
+      </w:r>
+    </w:p>
+    <w:p>
+      <w:pPr>
+        <w:pStyle w:val="ListParagraph"/>
+        <w:numPr>
+          <w:ilvl w:val="1"/>
+          <w:numId w:val="7"/>
+        </w:numPr>
+      </w:pPr>
+      <w:r>
+        <w:t>The sub-goal is to be able to maintain the consistency of the counting of her fingers.</w:t>
       </w:r>
       <w:bookmarkStart w:id="0" w:name="_GoBack"/>
       <w:bookmarkEnd w:id="0"/>
@@ -2682,7 +2694,7 @@
 </file>
 
 <file path=customXml/itemProps1.xml><?xml version="1.0" encoding="utf-8"?>
-<ds:datastoreItem xmlns:ds="http://schemas.openxmlformats.org/officeDocument/2006/customXml" ds:itemID="{69AAB143-1F4B-3F4B-9D66-260493BF30AE}">
+<ds:datastoreItem xmlns:ds="http://schemas.openxmlformats.org/officeDocument/2006/customXml" ds:itemID="{FEFA96F1-7AF4-4247-B39D-EDFC831C3BEF}">
   <ds:schemaRefs>
     <ds:schemaRef ds:uri="http://schemas.openxmlformats.org/officeDocument/2006/bibliography"/>
   </ds:schemaRefs>

</xml_diff>

<commit_message>
Problem 3 subsection 3-A
Figuring out how to solve the sub-goal.
</commit_message>
<xml_diff>
--- a/Day1/ProblemSolving/Ramirez_Yanely_ProblemSolving.docx
+++ b/Day1/ProblemSolving/Ramirez_Yanely_ProblemSolving.docx
@@ -475,20 +475,32 @@
       <w:r>
         <w:t>The sub-goal is to be able to maintain the consistency of the counting of her fingers.</w:t>
       </w:r>
+    </w:p>
+    <w:p>
+      <w:pPr>
+        <w:pStyle w:val="ListParagraph"/>
+        <w:numPr>
+          <w:ilvl w:val="0"/>
+          <w:numId w:val="7"/>
+        </w:numPr>
+      </w:pPr>
+      <w:r>
+        <w:t>Identify problem solutions:</w:t>
+      </w:r>
+    </w:p>
+    <w:p>
+      <w:pPr>
+        <w:pStyle w:val="ListParagraph"/>
+        <w:numPr>
+          <w:ilvl w:val="1"/>
+          <w:numId w:val="7"/>
+        </w:numPr>
+      </w:pPr>
+      <w:r>
+        <w:t>For the sub-goal I discussed it would be convenient to draw out a hand and label them with numbers.</w:t>
+      </w:r>
       <w:bookmarkStart w:id="0" w:name="_GoBack"/>
       <w:bookmarkEnd w:id="0"/>
-    </w:p>
-    <w:p>
-      <w:pPr>
-        <w:pStyle w:val="ListParagraph"/>
-        <w:numPr>
-          <w:ilvl w:val="0"/>
-          <w:numId w:val="7"/>
-        </w:numPr>
-      </w:pPr>
-      <w:r>
-        <w:t>Identify problem solutions:</w:t>
-      </w:r>
     </w:p>
     <w:p>
       <w:pPr>
@@ -2694,7 +2706,7 @@
 </file>
 
 <file path=customXml/itemProps1.xml><?xml version="1.0" encoding="utf-8"?>
-<ds:datastoreItem xmlns:ds="http://schemas.openxmlformats.org/officeDocument/2006/customXml" ds:itemID="{FEFA96F1-7AF4-4247-B39D-EDFC831C3BEF}">
+<ds:datastoreItem xmlns:ds="http://schemas.openxmlformats.org/officeDocument/2006/customXml" ds:itemID="{A2ECB728-3323-8F4A-9F27-D4114361EF18}">
   <ds:schemaRefs>
     <ds:schemaRef ds:uri="http://schemas.openxmlformats.org/officeDocument/2006/bibliography"/>
   </ds:schemaRefs>

</xml_diff>

<commit_message>
Problem 3 subsection 4-A
Checking to see if the solution fixes the problem.
</commit_message>
<xml_diff>
--- a/Day1/ProblemSolving/Ramirez_Yanely_ProblemSolving.docx
+++ b/Day1/ProblemSolving/Ramirez_Yanely_ProblemSolving.docx
@@ -499,19 +499,34 @@
       <w:r>
         <w:t>For the sub-goal I discussed it would be convenient to draw out a hand and label them with numbers.</w:t>
       </w:r>
+    </w:p>
+    <w:p>
+      <w:pPr>
+        <w:pStyle w:val="ListParagraph"/>
+        <w:numPr>
+          <w:ilvl w:val="0"/>
+          <w:numId w:val="7"/>
+        </w:numPr>
+      </w:pPr>
+      <w:r>
+        <w:t>Evaluate each potential solution:</w:t>
+      </w:r>
+    </w:p>
+    <w:p>
+      <w:pPr>
+        <w:pStyle w:val="ListParagraph"/>
+        <w:numPr>
+          <w:ilvl w:val="1"/>
+          <w:numId w:val="7"/>
+        </w:numPr>
+      </w:pPr>
+      <w:r>
+        <w:t>Yes, t</w:t>
+      </w:r>
       <w:bookmarkStart w:id="0" w:name="_GoBack"/>
       <w:bookmarkEnd w:id="0"/>
-    </w:p>
-    <w:p>
-      <w:pPr>
-        <w:pStyle w:val="ListParagraph"/>
-        <w:numPr>
-          <w:ilvl w:val="0"/>
-          <w:numId w:val="7"/>
-        </w:numPr>
-      </w:pPr>
-      <w:r>
-        <w:t>Evaluate each potential solution:</w:t>
+      <w:r>
+        <w:t>he solution to draw a hand and label it with numbers and figuring out a system helps in figuring out the rhythm of the counting.</w:t>
       </w:r>
     </w:p>
     <w:p>
@@ -2706,7 +2721,7 @@
 </file>
 
 <file path=customXml/itemProps1.xml><?xml version="1.0" encoding="utf-8"?>
-<ds:datastoreItem xmlns:ds="http://schemas.openxmlformats.org/officeDocument/2006/customXml" ds:itemID="{A2ECB728-3323-8F4A-9F27-D4114361EF18}">
+<ds:datastoreItem xmlns:ds="http://schemas.openxmlformats.org/officeDocument/2006/customXml" ds:itemID="{1BECB041-3AFB-4940-AD1F-49E1764F2878}">
   <ds:schemaRefs>
     <ds:schemaRef ds:uri="http://schemas.openxmlformats.org/officeDocument/2006/bibliography"/>
   </ds:schemaRefs>

</xml_diff>

<commit_message>
Problem 3 subsection 4-B
Checking to see if the solution works for all cases.
</commit_message>
<xml_diff>
--- a/Day1/ProblemSolving/Ramirez_Yanely_ProblemSolving.docx
+++ b/Day1/ProblemSolving/Ramirez_Yanely_ProblemSolving.docx
@@ -523,11 +523,23 @@
       <w:r>
         <w:t>Yes, t</w:t>
       </w:r>
+      <w:r>
+        <w:t>he solution to draw a hand and label it with numbers and figuring out a system helps in figuring out the rhythm of the counting.</w:t>
+      </w:r>
+    </w:p>
+    <w:p>
+      <w:pPr>
+        <w:pStyle w:val="ListParagraph"/>
+        <w:numPr>
+          <w:ilvl w:val="1"/>
+          <w:numId w:val="7"/>
+        </w:numPr>
+      </w:pPr>
+      <w:r>
+        <w:t>Yes, because the visual aid will help to figure out the system quickly.</w:t>
+      </w:r>
       <w:bookmarkStart w:id="0" w:name="_GoBack"/>
       <w:bookmarkEnd w:id="0"/>
-      <w:r>
-        <w:t>he solution to draw a hand and label it with numbers and figuring out a system helps in figuring out the rhythm of the counting.</w:t>
-      </w:r>
     </w:p>
     <w:p>
       <w:pPr>
@@ -2721,7 +2733,7 @@
 </file>
 
 <file path=customXml/itemProps1.xml><?xml version="1.0" encoding="utf-8"?>
-<ds:datastoreItem xmlns:ds="http://schemas.openxmlformats.org/officeDocument/2006/customXml" ds:itemID="{1BECB041-3AFB-4940-AD1F-49E1764F2878}">
+<ds:datastoreItem xmlns:ds="http://schemas.openxmlformats.org/officeDocument/2006/customXml" ds:itemID="{8FDE635F-4E02-5D45-BC82-5CBB2FEF02BF}">
   <ds:schemaRefs>
     <ds:schemaRef ds:uri="http://schemas.openxmlformats.org/officeDocument/2006/bibliography"/>
   </ds:schemaRefs>

</xml_diff>

<commit_message>
Problem 3 subsection 5-A
Typing out all the solution in full.
</commit_message>
<xml_diff>
--- a/Day1/ProblemSolving/Ramirez_Yanely_ProblemSolving.docx
+++ b/Day1/ProblemSolving/Ramirez_Yanely_ProblemSolving.docx
@@ -538,20 +538,32 @@
       <w:r>
         <w:t>Yes, because the visual aid will help to figure out the system quickly.</w:t>
       </w:r>
+    </w:p>
+    <w:p>
+      <w:pPr>
+        <w:pStyle w:val="ListParagraph"/>
+        <w:numPr>
+          <w:ilvl w:val="0"/>
+          <w:numId w:val="7"/>
+        </w:numPr>
+      </w:pPr>
+      <w:r>
+        <w:t>Choose a solution and develop a plan to implement it:</w:t>
+      </w:r>
+    </w:p>
+    <w:p>
+      <w:pPr>
+        <w:pStyle w:val="ListParagraph"/>
+        <w:numPr>
+          <w:ilvl w:val="1"/>
+          <w:numId w:val="7"/>
+        </w:numPr>
+      </w:pPr>
+      <w:r>
+        <w:t>The solution in finding out which finger would be the lucky one is to draw out the hand. Once you draw out the hand you can label them 1-20 and you will be able to see a pattern. With this pattern you will be able to figure out on which finger 10, 100, and 1,000 will fall on.</w:t>
+      </w:r>
       <w:bookmarkStart w:id="0" w:name="_GoBack"/>
       <w:bookmarkEnd w:id="0"/>
-    </w:p>
-    <w:p>
-      <w:pPr>
-        <w:pStyle w:val="ListParagraph"/>
-        <w:numPr>
-          <w:ilvl w:val="0"/>
-          <w:numId w:val="7"/>
-        </w:numPr>
-      </w:pPr>
-      <w:r>
-        <w:t>Choose a solution and develop a plan to implement it:</w:t>
-      </w:r>
     </w:p>
     <w:sectPr>
       <w:headerReference w:type="even" r:id="rId9"/>
@@ -2733,7 +2745,7 @@
 </file>
 
 <file path=customXml/itemProps1.xml><?xml version="1.0" encoding="utf-8"?>
-<ds:datastoreItem xmlns:ds="http://schemas.openxmlformats.org/officeDocument/2006/customXml" ds:itemID="{8FDE635F-4E02-5D45-BC82-5CBB2FEF02BF}">
+<ds:datastoreItem xmlns:ds="http://schemas.openxmlformats.org/officeDocument/2006/customXml" ds:itemID="{959F8103-379E-0B43-A9F2-7D8805A13C0F}">
   <ds:schemaRefs>
     <ds:schemaRef ds:uri="http://schemas.openxmlformats.org/officeDocument/2006/bibliography"/>
   </ds:schemaRefs>

</xml_diff>

<commit_message>
Problem 3 subsection 5-B
Why other solutions didn’t work.
</commit_message>
<xml_diff>
--- a/Day1/ProblemSolving/Ramirez_Yanely_ProblemSolving.docx
+++ b/Day1/ProblemSolving/Ramirez_Yanely_ProblemSolving.docx
@@ -172,7 +172,15 @@
         </w:numPr>
       </w:pPr>
       <w:r>
-        <w:t>My solution is for the man to take the Parrot across the river first and then go back to pick up the Bag of Seeds. When dropping off the Bag of Seeds on the same side as the parrot, he needs to take the parrot with him back. When he gets to the other side he picks up the cat and drops off the parrot. He takes the cat to the same side as the Bag of Seeds. Then goes back to pick up the parrot and gets to the other side of the river with all of them together and at with no injuries.</w:t>
+        <w:t xml:space="preserve">My solution is for the man to take the Parrot across the river first and then go back to pick up the Bag of Seeds. When dropping off the Bag of Seeds on the same side as the parrot, he needs to take the parrot with him back. When he gets to the other side he picks up the cat and drops </w:t>
+      </w:r>
+      <w:proofErr w:type="gramStart"/>
+      <w:r>
+        <w:t>off</w:t>
+      </w:r>
+      <w:proofErr w:type="gramEnd"/>
+      <w:r>
+        <w:t xml:space="preserve"> the parrot. He takes the cat to the same side as the Bag of Seeds. Then goes back to pick up the parrot and gets to the other side of the river with all of them together and at with no injuries.</w:t>
       </w:r>
     </w:p>
     <w:p>
@@ -561,6 +569,18 @@
       </w:pPr>
       <w:r>
         <w:t>The solution in finding out which finger would be the lucky one is to draw out the hand. Once you draw out the hand you can label them 1-20 and you will be able to see a pattern. With this pattern you will be able to figure out on which finger 10, 100, and 1,000 will fall on.</w:t>
+      </w:r>
+    </w:p>
+    <w:p>
+      <w:pPr>
+        <w:pStyle w:val="ListParagraph"/>
+        <w:numPr>
+          <w:ilvl w:val="1"/>
+          <w:numId w:val="7"/>
+        </w:numPr>
+      </w:pPr>
+      <w:r>
+        <w:t>One form that will work, but is not convenient is to count out all of your fingers until you get to 1,000, but that is extra work. This method is a little time consuming, but if you understand it thoroughly then you can explain it the same.</w:t>
       </w:r>
       <w:bookmarkStart w:id="0" w:name="_GoBack"/>
       <w:bookmarkEnd w:id="0"/>
@@ -2745,7 +2765,7 @@
 </file>
 
 <file path=customXml/itemProps1.xml><?xml version="1.0" encoding="utf-8"?>
-<ds:datastoreItem xmlns:ds="http://schemas.openxmlformats.org/officeDocument/2006/customXml" ds:itemID="{959F8103-379E-0B43-A9F2-7D8805A13C0F}">
+<ds:datastoreItem xmlns:ds="http://schemas.openxmlformats.org/officeDocument/2006/customXml" ds:itemID="{13588F38-1198-0649-A165-26B0C9C455DD}">
   <ds:schemaRefs>
     <ds:schemaRef ds:uri="http://schemas.openxmlformats.org/officeDocument/2006/bibliography"/>
   </ds:schemaRefs>

</xml_diff>